<commit_message>
update following peer review
</commit_message>
<xml_diff>
--- a/reports/manuscript_v5_for_submission.docx
+++ b/reports/manuscript_v5_for_submission.docx
@@ -212,39 +212,7 @@
         <w:spacing w:line="480" w:lineRule="auto"/>
       </w:pPr>
       <w:r>
-        <w:t>Rodents are important globally distributed reservoirs of known and novel zoonotic pathogens. Ongoing anthropogenic land use change is altering the composition of host species assemblages and modifying the risk of zoonoses spillover events. These changes mean that an understanding of the current distribution of rodent species is vital for accurately describing disease hazard and managing risk. However, available species distribution and host-pathogen association datasets (</w:t>
-      </w:r>
-      <w:proofErr w:type="gramStart"/>
-      <w:r>
-        <w:t>e.g.</w:t>
-      </w:r>
-      <w:proofErr w:type="gramEnd"/>
-      <w:r>
-        <w:t xml:space="preserve"> IUCN, GBIF, CLOVER) are often taxonomically and spatially biased. Here, we </w:t>
-      </w:r>
-      <w:proofErr w:type="spellStart"/>
-      <w:r>
-        <w:t>synthesise</w:t>
-      </w:r>
-      <w:proofErr w:type="spellEnd"/>
-      <w:r>
-        <w:t xml:space="preserve"> data from West Africa from 127 rodent trapping studies, published between 1964-2022, as an additional source of information to </w:t>
-      </w:r>
-      <w:proofErr w:type="spellStart"/>
-      <w:r>
-        <w:t>characterise</w:t>
-      </w:r>
-      <w:proofErr w:type="spellEnd"/>
-      <w:r>
-        <w:t xml:space="preserve"> the range and presence of important zoonotic pathogen host species in this region. We identify that these rodent trapping studies, although biased towards human dominated landscapes across West Africa, can usefully complement current rodent species distribution datasets and we calculate the discrepancies between these datasets. For five regionally important zoonotic pathogens (</w:t>
-      </w:r>
-      <w:proofErr w:type="spellStart"/>
-      <w:r>
-        <w:t>Arenaviridae</w:t>
-      </w:r>
-      <w:proofErr w:type="spellEnd"/>
-      <w:r>
-        <w:t xml:space="preserve"> spp., Borrelia spp., </w:t>
+        <w:t xml:space="preserve">Rodents are important globally distributed reservoirs of known and novel zoonotic pathogens. Ongoing anthropogenic land use change is altering the composition of host species assemblages and modifying the risk of zoonoses spillover events. These changes mean that an understanding of the current distribution of rodent species is vital for accurately describing disease hazard and managing risk. However, available species distribution and host-pathogen association datasets (e.g. IUCN, GBIF, CLOVER) are often taxonomically and spatially biased. Here, we synthesise data from West Africa from 127 rodent trapping studies, published between 1964-2022, as an additional source of information to characterise the range and presence of important zoonotic pathogen host species in this region. We identify that these rodent trapping studies, although biased towards human dominated landscapes across West Africa, can usefully complement current rodent species distribution datasets and we calculate the discrepancies between these datasets. For five regionally important zoonotic pathogens (Arenaviridae spp., Borrelia spp., </w:t>
       </w:r>
       <w:r>
         <w:rPr>
@@ -270,15 +238,7 @@
         <w:t xml:space="preserve"> with geographic clustering</w:t>
       </w:r>
       <w:r>
-        <w:t xml:space="preserve">. A priority of future rodent trapping studies should be to sample rodent hosts across a greater geographic range to better </w:t>
-      </w:r>
-      <w:proofErr w:type="spellStart"/>
-      <w:r>
-        <w:t>characterise</w:t>
-      </w:r>
-      <w:proofErr w:type="spellEnd"/>
-      <w:r>
-        <w:t xml:space="preserve"> current and future risk</w:t>
+        <w:t>. A priority of future rodent trapping studies should be to sample rodent hosts across a greater geographic range to better characterise current and future risk</w:t>
       </w:r>
       <w:r>
         <w:t xml:space="preserve"> of zoonotic spillover events</w:t>
@@ -325,13 +285,8 @@
       <w:r>
         <w:t xml:space="preserve"> </w:t>
       </w:r>
-      <w:proofErr w:type="spellStart"/>
-      <w:r>
-        <w:t>synthesise</w:t>
-      </w:r>
-      <w:proofErr w:type="spellEnd"/>
-      <w:r>
-        <w:t xml:space="preserve"> these studies to quantify the bias in the sampling of rodent hosts and their pathogens across West Africa. We find that rodent trapping studies are complementary to </w:t>
+      <w:r>
+        <w:t xml:space="preserve">synthesise these studies to quantify the bias in the sampling of rodent hosts and their pathogens across West Africa. We find that rodent trapping studies are complementary to </w:t>
       </w:r>
       <w:r>
         <w:t xml:space="preserve">these datasets and can provide additional, </w:t>
@@ -378,15 +333,7 @@
         <w:t>driven</w:t>
       </w:r>
       <w:r>
-        <w:t xml:space="preserve"> by the ongoing SARS-CoV-2 pandemic and previous HIV/AIDs and Spanish Influenza pandemics [1]. The number of zoonotic disease spillover events and the frequency of the emergence of novel zoonotic pathogens from rodents are predicted to increase under intensifying anthropogenic pressure driven by increased human populations, </w:t>
-      </w:r>
-      <w:proofErr w:type="spellStart"/>
-      <w:r>
-        <w:t>urbanisation</w:t>
-      </w:r>
-      <w:proofErr w:type="spellEnd"/>
-      <w:r>
-        <w:t>, intensification of agriculture, climate change and wildlife defaunation [2–5]. The impact of endemic zoonoses meanwhile remains underestimated [6]. Endemic zoonoses disproportionally affect those in the poorest sections of society, those living in close contact with their animals and those with limited access to healthcare [7–9].</w:t>
+        <w:t xml:space="preserve"> by the ongoing SARS-CoV-2 pandemic and previous HIV/AIDs and Spanish Influenza pandemics [1]. The number of zoonotic disease spillover events and the frequency of the emergence of novel zoonotic pathogens from rodents are predicted to increase under intensifying anthropogenic pressure driven by increased human populations, urbanisation, intensification of agriculture, climate change and wildlife defaunation [2–5]. The impact of endemic zoonoses meanwhile remains underestimated [6]. Endemic zoonoses disproportionally affect those in the poorest sections of society, those living in close contact with their animals and those with limited access to healthcare [7–9].</w:t>
       </w:r>
     </w:p>
     <w:p>
@@ -438,15 +385,7 @@
         <w:spacing w:line="480" w:lineRule="auto"/>
       </w:pPr>
       <w:r>
-        <w:t xml:space="preserve">West Africa has been identified as a region at increased risk for rodent-borne zoonotic disease spillover events, the probability of these events </w:t>
-      </w:r>
-      <w:proofErr w:type="gramStart"/>
-      <w:r>
-        <w:t>are</w:t>
-      </w:r>
-      <w:proofErr w:type="gramEnd"/>
-      <w:r>
-        <w:t xml:space="preserve"> predicted to increase under different projected future land-use change scenarios [4,25]. Currently within West Africa, rodents are involved in the transmission of multiple endemic zoonoses with large burdens on human health, these pathogens </w:t>
+        <w:t xml:space="preserve">West Africa has been identified as a region at increased risk for rodent-borne zoonotic disease spillover events, the probability of these events are predicted to increase under different projected future land-use change scenarios [4,25]. Currently within West Africa, rodents are involved in the transmission of multiple endemic zoonoses with large burdens on human health, these pathogens </w:t>
       </w:r>
       <w:r>
         <w:t>include</w:t>
@@ -456,15 +395,7 @@
       </w:r>
       <w:r>
         <w:lastRenderedPageBreak/>
-        <w:t xml:space="preserve">where and under what conditions rodents were trapped, potentially enriching consolidated datasets [28]. Studies have been conducted in West Africa to investigate the distribution of rodent species, their species assemblages, the prevalence of endemic zoonoses within rodent hosts (e.g., Lassa fever, Schistosomiasis) and to identify emerging and novel zoonotic pathogens [29–31]. However, individual level data from these studies have not previously been </w:t>
-      </w:r>
-      <w:proofErr w:type="spellStart"/>
-      <w:r>
-        <w:t>synthesised</w:t>
-      </w:r>
-      <w:proofErr w:type="spellEnd"/>
-      <w:r>
-        <w:t xml:space="preserve"> for inclusion in assessments of zoonotic disease spillover and novel zoonotic pathogen emergence.</w:t>
+        <w:t>where and under what conditions rodents were trapped, potentially enriching consolidated datasets [28]. Studies have been conducted in West Africa to investigate the distribution of rodent species, their species assemblages, the prevalence of endemic zoonoses within rodent hosts (e.g., Lassa fever, Schistosomiasis) and to identify emerging and novel zoonotic pathogens [29–31]. However, individual level data from these studies have not previously been synthesised for inclusion in assessments of zoonotic disease spillover and novel zoonotic pathogen emergence.</w:t>
       </w:r>
     </w:p>
     <w:p>
@@ -473,15 +404,7 @@
         <w:spacing w:line="480" w:lineRule="auto"/>
       </w:pPr>
       <w:r>
-        <w:t xml:space="preserve">Here, we </w:t>
-      </w:r>
-      <w:proofErr w:type="spellStart"/>
-      <w:r>
-        <w:t>synthesise</w:t>
-      </w:r>
-      <w:proofErr w:type="spellEnd"/>
-      <w:r>
-        <w:t xml:space="preserve"> rodent trapping studies conducted across West Africa published between 1964-2022. First, we use this dataset to investigate the geographic sampling biases in relation to human population density and land use classification. Second, we compare this to curated host datasets (IUCN and GBIF) to understand differences in reported host geographic distributions. Third, we compare identified host-pathogen associations with a consolidated dataset (CLOVER) to explore discrepancies in rodent host-pathogen associations and report the proportion of positive assays for pathogens of interest. Finally, within our dataset we investigate the spatial extent of current host-pathogen sampling to identify areas of sparse sampling of pathogens within their host ranges. We expect that rodent trapping studies provide an important additional source of high-resolution data that can be used to enrich available consolidated datasets to better understand the hazard of zoonotic disease spillover and novel zoonotic pathogen emergence across West Africa.</w:t>
+        <w:t>Here, we synthesise rodent trapping studies conducted across West Africa published between 1964-2022. First, we use this dataset to investigate the geographic sampling biases in relation to human population density and land use classification. Second, we compare this to curated host datasets (IUCN and GBIF) to understand differences in reported host geographic distributions. Third, we compare identified host-pathogen associations with a consolidated dataset (CLOVER) to explore discrepancies in rodent host-pathogen associations and report the proportion of positive assays for pathogens of interest. Finally, within our dataset we investigate the spatial extent of current host-pathogen sampling to identify areas of sparse sampling of pathogens within their host ranges. We expect that rodent trapping studies provide an important additional source of high-resolution data that can be used to enrich available consolidated datasets to better understand the hazard of zoonotic disease spillover and novel zoonotic pathogen emergence across West Africa.</w:t>
       </w:r>
     </w:p>
     <w:p>
@@ -518,31 +441,7 @@
         <w:spacing w:line="480" w:lineRule="auto"/>
       </w:pPr>
       <w:r>
-        <w:t xml:space="preserve">To identify relevant literature, we conducted a search in Ovid MEDLINE, Web of Science (Core collection and Zoological Record), JSTOR, </w:t>
-      </w:r>
-      <w:proofErr w:type="spellStart"/>
-      <w:r>
-        <w:t>BioOne</w:t>
-      </w:r>
-      <w:proofErr w:type="spellEnd"/>
-      <w:r>
-        <w:t xml:space="preserve">, African Journals Online, Global Health and the pre-print servers, </w:t>
-      </w:r>
-      <w:proofErr w:type="spellStart"/>
-      <w:r>
-        <w:t>BioRxiv</w:t>
-      </w:r>
-      <w:proofErr w:type="spellEnd"/>
-      <w:r>
-        <w:t xml:space="preserve"> and </w:t>
-      </w:r>
-      <w:proofErr w:type="spellStart"/>
-      <w:r>
-        <w:t>EcoEvoRxiv</w:t>
-      </w:r>
-      <w:proofErr w:type="spellEnd"/>
-      <w:r>
-        <w:t xml:space="preserve"> for the following terms as exploded keywords: (1) Rodent OR Rodent trap* AND (2) West Africa, no date limits were set. We also searched other resources including the UN Official Documents System, Open Grey, AGRIS FAO and Google Scholar using combinations of the above terms. Searches were run on 2022-05-01, and returned studies conducted between 1964-2021.</w:t>
+        <w:t>To identify relevant literature, we conducted a search in Ovid MEDLINE, Web of Science (Core collection and Zoological Record), JSTOR, BioOne, African Journals Online, Global Health and the pre-print servers, BioRxiv and EcoEvoRxiv for the following terms as exploded keywords: (1) Rodent OR Rodent trap* AND (2) West Africa, no date limits were set. We also searched other resources including the UN Official Documents System, Open Grey, AGRIS FAO and Google Scholar using combinations of the above terms. Searches were run on 2022-05-01, and returned studies conducted between 1964-2021.</w:t>
       </w:r>
     </w:p>
     <w:p>
@@ -551,39 +450,7 @@
         <w:spacing w:line="480" w:lineRule="auto"/>
       </w:pPr>
       <w:r>
-        <w:t xml:space="preserve">We included studies for further analysis if they met all of the following inclusion criteria; </w:t>
-      </w:r>
-      <w:proofErr w:type="spellStart"/>
-      <w:r>
-        <w:t>i</w:t>
-      </w:r>
-      <w:proofErr w:type="spellEnd"/>
-      <w:r>
-        <w:t xml:space="preserve">) reported findings from trapping studies where the target was a small mammal, ii) described the type of trap used or the length of trapping activity or the location of the trapping activity, iii) included trapping activity from at least one West African country, iv) recorded the genus or species of trapped individuals, and v) were published in a peer-reviewed journal or as a pre-print on a digital platform or as a report by a credible </w:t>
-      </w:r>
-      <w:proofErr w:type="spellStart"/>
-      <w:r>
-        <w:t>organisation</w:t>
-      </w:r>
-      <w:proofErr w:type="spellEnd"/>
-      <w:r>
-        <w:t xml:space="preserve">. We excluded studies if they met any of the following exclusion criteria: </w:t>
-      </w:r>
-      <w:proofErr w:type="spellStart"/>
-      <w:r>
-        <w:t>i</w:t>
-      </w:r>
-      <w:proofErr w:type="spellEnd"/>
-      <w:r>
-        <w:t xml:space="preserve">) reported data that were duplicated from a previously included study, ii) no full text available, iii) not available in English. One author screened titles, abstracts and full texts against the inclusion and exclusion criteria. At each </w:t>
-      </w:r>
-      <w:proofErr w:type="gramStart"/>
-      <w:r>
-        <w:t>stage;</w:t>
-      </w:r>
-      <w:proofErr w:type="gramEnd"/>
-      <w:r>
-        <w:t xml:space="preserve"> title screening, abstract screening and full text review, a random subset (10%) was reviewed by a second author.</w:t>
+        <w:t>We included studies for further analysis if they met all of the following inclusion criteria; i) reported findings from trapping studies where the target was a small mammal, ii) described the type of trap used or the length of trapping activity or the location of the trapping activity, iii) included trapping activity from at least one West African country, iv) recorded the genus or species of trapped individuals, and v) were published in a peer-reviewed journal or as a pre-print on a digital platform or as a report by a credible organisation. We excluded studies if they met any of the following exclusion criteria: i) reported data that were duplicated from a previously included study, ii) no full text available, iii) not available in English. One author screened titles, abstracts and full texts against the inclusion and exclusion criteria. At each stage; title screening, abstract screening and full text review, a random subset (10%) was reviewed by a second author.</w:t>
       </w:r>
     </w:p>
     <w:p>
@@ -593,15 +460,7 @@
       </w:pPr>
       <w:r>
         <w:lastRenderedPageBreak/>
-        <w:t xml:space="preserve">We extracted data from eligible studies using a </w:t>
-      </w:r>
-      <w:proofErr w:type="spellStart"/>
-      <w:r>
-        <w:t>standardised</w:t>
-      </w:r>
-      <w:proofErr w:type="spellEnd"/>
-      <w:r>
-        <w:t xml:space="preserve"> tool that was piloted on 5 studies (Supplementary Table 1.). Data was abstracted into a Google Sheets document, which was archived on completion of data extraction [32]. We identified the aims of included studies, for example, whether it was conducted as a survey of small mammal species or specifically to assess the risk of zoonotic disease spillover. we extracted data on study methodology, such as, the number of trap nights, the type of traps used and whether the study attempted to estimate abundance. For studies not reporting number of trap nights we used imputation based on the number of trapped individuals, stratified by the habitat type from which they were obtained. This was performed by multiplying the total number of trapped individuals within that study site by the median trap success for study sites with the same reported habitat type. Stratification was used as trap success varied importantly between traps placed in or around buildings (13%, IQR 6-24%) compared with other habitats (3%, IQR 1-9%)</w:t>
+        <w:t>We extracted data from eligible studies using a standardised tool that was piloted on 5 studies (Supplementary Table 1.). Data was abstracted into a Google Sheets document, which was archived on completion of data extraction [32]. We identified the aims of included studies, for example, whether it was conducted as a survey of small mammal species or specifically to assess the risk of zoonotic disease spillover. we extracted data on study methodology, such as, the number of trap nights, the type of traps used and whether the study attempted to estimate abundance. For studies not reporting number of trap nights we used imputation based on the number of trapped individuals, stratified by the habitat type from which they were obtained. This was performed by multiplying the total number of trapped individuals within that study site by the median trap success for study sites with the same reported habitat type. Stratification was used as trap success varied importantly between traps placed in or around buildings (13%, IQR 6-24%) compared with other habitats (3%, IQR 1-9%)</w:t>
       </w:r>
     </w:p>
     <w:p>
@@ -610,15 +469,7 @@
         <w:spacing w:line="480" w:lineRule="auto"/>
       </w:pPr>
       <w:r>
-        <w:t xml:space="preserve">We also recorded how species were identified within a study and species identification was assumed to be accurate. The number of individuals of these species or genera was extracted with </w:t>
-      </w:r>
-      <w:proofErr w:type="spellStart"/>
-      <w:r>
-        <w:t>taxanomic</w:t>
-      </w:r>
-      <w:proofErr w:type="spellEnd"/>
-      <w:r>
-        <w:t xml:space="preserve"> names mapped to GBIF taxonomy [33]. We expanded species detection and non-detection records by explicitly specifying non-detection at a trap site if a species was recorded as detected at other trapping locations within the same study.</w:t>
+        <w:t>We also recorded how species were identified within a study and species identification was assumed to be accurate. The number of individuals of these species or genera was extracted with taxanomic names mapped to GBIF taxonomy [33]. We expanded species detection and non-detection records by explicitly specifying non-detection at a trap site if a species was recorded as detected at other trapping locations within the same study.</w:t>
       </w:r>
     </w:p>
     <w:p>
@@ -627,15 +478,7 @@
         <w:spacing w:line="480" w:lineRule="auto"/>
       </w:pPr>
       <w:r>
-        <w:t xml:space="preserve">Geographic locations of trapping studies were extracted using GPS locations for the most precise location presented. Missing locations were found using the National Geospatial-Intelligence Agency </w:t>
-      </w:r>
-      <w:proofErr w:type="spellStart"/>
-      <w:r>
-        <w:t>GEOnet</w:t>
-      </w:r>
-      <w:proofErr w:type="spellEnd"/>
-      <w:r>
-        <w:t xml:space="preserve"> Names Server [34] based on </w:t>
+        <w:t xml:space="preserve">Geographic locations of trapping studies were extracted using GPS locations for the most precise location presented. Missing locations were found using the National Geospatial-Intelligence Agency GEOnet Names Server [34] based on </w:t>
       </w:r>
       <w:r>
         <w:t>placenames</w:t>
@@ -654,23 +497,7 @@
         <w:spacing w:line="480" w:lineRule="auto"/>
       </w:pPr>
       <w:r>
-        <w:t xml:space="preserve">For relevant studies we extracted data on all microorganisms and zoonotic pathogens tested and the method used (e.g., </w:t>
-      </w:r>
-      <w:proofErr w:type="gramStart"/>
-      <w:r>
-        <w:t>molecular</w:t>
-      </w:r>
-      <w:proofErr w:type="gramEnd"/>
-      <w:r>
-        <w:t xml:space="preserve"> or serological diagnosis). Where assays were able to identify the microorganism to species level this was recorded, non-specific assays higher order attribution was used (</w:t>
-      </w:r>
-      <w:proofErr w:type="gramStart"/>
-      <w:r>
-        <w:t>e.g.</w:t>
-      </w:r>
-      <w:proofErr w:type="gramEnd"/>
-      <w:r>
-        <w:t> to family level). We recorded the species of rodent host tested, the number of individuals tested and the number of positive and negative results. For studies reporting summary results all testing data were extracted, this may introduce double counting of individual rodents, for example, if a single rodent was tested using both molecular and serological assays. Where studies reported indeterminate results, these were also recorded.</w:t>
+        <w:t>For relevant studies we extracted data on all microorganisms and zoonotic pathogens tested and the method used (e.g., molecular or serological diagnosis). Where assays were able to identify the microorganism to species level this was recorded, non-specific assays higher order attribution was used (e.g. to family level). We recorded the species of rodent host tested, the number of individuals tested and the number of positive and negative results. For studies reporting summary results all testing data were extracted, this may introduce double counting of individual rodents, for example, if a single rodent was tested using both molecular and serological assays. Where studies reported indeterminate results, these were also recorded.</w:t>
       </w:r>
     </w:p>
     <w:p>
@@ -698,15 +525,7 @@
       </w:pPr>
       <w:r>
         <w:lastRenderedPageBreak/>
-        <w:t xml:space="preserve">In total 76,275 small mammals were trapped with 65,628 (90%) identified to species level and 7,439 (10%) identified to genus, with the remaining classified to higher taxonomic level. The majority of the 132 identified species were Rodentia (102, 78%), of which Muridae (73, 72%) were the most common family. </w:t>
-      </w:r>
-      <w:proofErr w:type="spellStart"/>
-      <w:r>
-        <w:t>Soricomorpha</w:t>
-      </w:r>
-      <w:proofErr w:type="spellEnd"/>
-      <w:r>
-        <w:t xml:space="preserve"> were the second most identified order of small mammals (28, 21%). 57 studies tested for 32 microorganisms, defined to species or genus level that are known or potential pathogens. Most studies tested for a single microorganism (48, 84%). The most frequently assayed microorganisms were </w:t>
+        <w:t xml:space="preserve">In total 76,275 small mammals were trapped with 65,628 (90%) identified to species level and 7,439 (10%) identified to genus, with the remaining classified to higher taxonomic level. The majority of the 132 identified species were Rodentia (102, 78%), of which Muridae (73, 72%) were the most common family. Soricomorpha were the second most identified order of small mammals (28, 21%). 57 studies tested for 32 microorganisms, defined to species or genus level that are known or potential pathogens. Most studies tested for a single microorganism (48, 84%). The most frequently assayed microorganisms were </w:t>
       </w:r>
       <w:r>
         <w:rPr>
@@ -716,15 +535,7 @@
         <w:t>Lassa mammarenavirus</w:t>
       </w:r>
       <w:r>
-        <w:t xml:space="preserve"> or </w:t>
-      </w:r>
-      <w:proofErr w:type="spellStart"/>
-      <w:r>
-        <w:t>Arenaviridae</w:t>
-      </w:r>
-      <w:proofErr w:type="spellEnd"/>
-      <w:r>
-        <w:t xml:space="preserve"> (21, 37%), </w:t>
+        <w:t xml:space="preserve"> or Arenaviridae (21, 37%), </w:t>
       </w:r>
       <w:r>
         <w:rPr>
@@ -754,32 +565,15 @@
         <w:t>Toxoplasma gondii</w:t>
       </w:r>
       <w:r>
-        <w:t xml:space="preserve"> (4, 7%). Most studies used Polymerase Chain Reaction (PCR) to detect microorganisms (37, 65%), with fewer studies using serology-based tests (11, 19%) or histological or direct </w:t>
-      </w:r>
-      <w:proofErr w:type="spellStart"/>
-      <w:r>
-        <w:t>visualisation</w:t>
-      </w:r>
-      <w:proofErr w:type="spellEnd"/>
-      <w:r>
-        <w:t xml:space="preserve"> assays (11, 21%). From 32,920 individual rodent samples we produced 351 host-pathogen pairs. With </w:t>
+        <w:t xml:space="preserve"> (4, 7%). Most studies used Polymerase Chain Reaction (PCR) to detect microorganisms (37, 65%), with fewer studies using serology-based tests (11, 19%) or histological or direct visualisation assays (11, 21%). From 32,920 individual rodent samples we produced 351 host-pathogen pairs. With </w:t>
       </w:r>
       <w:r>
         <w:rPr>
           <w:i/>
           <w:iCs/>
         </w:rPr>
-        <w:t xml:space="preserve">Rattus </w:t>
-      </w:r>
-      <w:proofErr w:type="spellStart"/>
-      <w:r>
-        <w:rPr>
-          <w:i/>
-          <w:iCs/>
-        </w:rPr>
-        <w:t>rattus</w:t>
-      </w:r>
-      <w:proofErr w:type="spellEnd"/>
+        <w:t>Rattus rattus</w:t>
+      </w:r>
       <w:r>
         <w:t xml:space="preserve">, </w:t>
       </w:r>
@@ -798,17 +592,8 @@
           <w:i/>
           <w:iCs/>
         </w:rPr>
-        <w:t xml:space="preserve">Mastomys </w:t>
-      </w:r>
-      <w:proofErr w:type="spellStart"/>
-      <w:r>
-        <w:rPr>
-          <w:i/>
-          <w:iCs/>
-        </w:rPr>
-        <w:t>erythroleucus</w:t>
-      </w:r>
-      <w:proofErr w:type="spellEnd"/>
+        <w:t>Mastomys erythroleucus</w:t>
+      </w:r>
       <w:r>
         <w:t xml:space="preserve">, </w:t>
       </w:r>
@@ -822,31 +607,13 @@
       <w:r>
         <w:t xml:space="preserve"> and </w:t>
       </w:r>
-      <w:proofErr w:type="spellStart"/>
       <w:r>
         <w:rPr>
           <w:i/>
           <w:iCs/>
         </w:rPr>
-        <w:t>Arvicanthis</w:t>
-      </w:r>
-      <w:proofErr w:type="spellEnd"/>
-      <w:r>
-        <w:rPr>
-          <w:i/>
-          <w:iCs/>
-        </w:rPr>
-        <w:t xml:space="preserve"> </w:t>
-      </w:r>
-      <w:proofErr w:type="spellStart"/>
-      <w:r>
-        <w:rPr>
-          <w:i/>
-          <w:iCs/>
-        </w:rPr>
-        <w:t>niloticus</w:t>
-      </w:r>
-      <w:proofErr w:type="spellEnd"/>
+        <w:t>Arvicanthis niloticus</w:t>
+      </w:r>
       <w:r>
         <w:t xml:space="preserve"> being assayed for at least 18 microorganisms.</w:t>
       </w:r>
@@ -945,39 +712,7 @@
           <w:i w:val="0"/>
           <w:iCs/>
         </w:rPr>
-        <w:t xml:space="preserve"> A) The location of trapping sites in West Africa. No sites were recorded from Togo or The Gambia. Heterogeneity is observed in the coverage of each country by trap night (</w:t>
-      </w:r>
-      <w:proofErr w:type="spellStart"/>
-      <w:r>
-        <w:rPr>
-          <w:i w:val="0"/>
-          <w:iCs/>
-        </w:rPr>
-        <w:t>colour</w:t>
-      </w:r>
-      <w:proofErr w:type="spellEnd"/>
-      <w:r>
-        <w:rPr>
-          <w:i w:val="0"/>
-          <w:iCs/>
-        </w:rPr>
-        <w:t xml:space="preserve">) and location of sites. For example, Senegal, </w:t>
-      </w:r>
-      <w:proofErr w:type="gramStart"/>
-      <w:r>
-        <w:rPr>
-          <w:i w:val="0"/>
-          <w:iCs/>
-        </w:rPr>
-        <w:t>Mali</w:t>
-      </w:r>
-      <w:proofErr w:type="gramEnd"/>
-      <w:r>
-        <w:rPr>
-          <w:i w:val="0"/>
-          <w:iCs/>
-        </w:rPr>
-        <w:t xml:space="preserve"> and Sierra Leone have generally good coverage compared to Guinea and Burkina Faso. B) Histogram of trap nights performed at each study site, a median of 248 trap nights (IQR 116-500) was performed at each site</w:t>
+        <w:t xml:space="preserve"> A) The location of trapping sites in West Africa. No sites were recorded from Togo or The Gambia. Heterogeneity is observed in the coverage of each country by trap night (colour) and location of sites. For example, Senegal, Mali and Sierra Leone have generally good coverage compared to Guinea and Burkina Faso. B) Histogram of trap nights performed at each study site, a median of 248 trap nights (IQR 116-500) was performed at each site</w:t>
       </w:r>
     </w:p>
     <w:p>
@@ -1189,24 +924,14 @@
         <w:spacing w:line="480" w:lineRule="auto"/>
       </w:pPr>
       <w:r>
-        <w:t xml:space="preserve">We investigated the association between relative trapping effort, measured as TN density, and the proportion of urban, cropland, tree cover and human population density using </w:t>
-      </w:r>
-      <w:proofErr w:type="spellStart"/>
-      <w:r>
-        <w:t>Generalised</w:t>
-      </w:r>
-      <w:proofErr w:type="spellEnd"/>
-      <w:r>
-        <w:t xml:space="preserve"> Additive Models (GAM) incorporating a spatial interaction term (longitude and latitude) [40]. The models were constructed in the </w:t>
-      </w:r>
-      <w:proofErr w:type="spellStart"/>
+        <w:t xml:space="preserve">We investigated the association between relative trapping effort, measured as TN density, and the proportion of urban, cropland, tree cover and human population density using Generalised Additive Models (GAM) incorporating a spatial interaction term (longitude and latitude) [40]. The models were constructed in the </w:t>
+      </w:r>
       <w:r>
         <w:rPr>
           <w:rStyle w:val="VerbatimChar"/>
         </w:rPr>
         <w:t>mgcv</w:t>
       </w:r>
-      <w:proofErr w:type="spellEnd"/>
       <w:r>
         <w:t xml:space="preserve"> package [41]. Selection of the most parsimonious model was based on Deviance explained and the Akaike Information Criterion for each model (Equations 1-5 below). Relative trapping effort was then predicted across West Africa using these covariates. We performed two sensitivity analyses, first, by removing sites with imputed </w:t>
       </w:r>
@@ -2212,36 +1937,18 @@
           <w:i/>
           <w:iCs/>
         </w:rPr>
-        <w:t xml:space="preserve">R. </w:t>
-      </w:r>
-      <w:proofErr w:type="spellStart"/>
+        <w:t>R. rattus</w:t>
+      </w:r>
+      <w:r>
+        <w:t xml:space="preserve">, </w:t>
+      </w:r>
       <w:r>
         <w:rPr>
           <w:i/>
           <w:iCs/>
         </w:rPr>
-        <w:t>rattus</w:t>
-      </w:r>
-      <w:proofErr w:type="spellEnd"/>
-      <w:r>
-        <w:t xml:space="preserve">, </w:t>
-      </w:r>
-      <w:r>
-        <w:rPr>
-          <w:i/>
-          <w:iCs/>
-        </w:rPr>
-        <w:t xml:space="preserve">M. </w:t>
-      </w:r>
-      <w:proofErr w:type="spellStart"/>
-      <w:r>
-        <w:rPr>
-          <w:i/>
-          <w:iCs/>
-        </w:rPr>
-        <w:t>erythroleucus</w:t>
-      </w:r>
-      <w:proofErr w:type="spellEnd"/>
+        <w:t>M. erythroleucus</w:t>
+      </w:r>
       <w:r>
         <w:t xml:space="preserve">, </w:t>
       </w:r>
@@ -2260,73 +1967,28 @@
           <w:i/>
           <w:iCs/>
         </w:rPr>
-        <w:t xml:space="preserve">A. </w:t>
-      </w:r>
-      <w:proofErr w:type="spellStart"/>
+        <w:t>A. niloticus</w:t>
+      </w:r>
+      <w:r>
+        <w:t xml:space="preserve">, </w:t>
+      </w:r>
       <w:r>
         <w:rPr>
           <w:i/>
           <w:iCs/>
         </w:rPr>
-        <w:t>niloticus</w:t>
-      </w:r>
-      <w:proofErr w:type="spellEnd"/>
-      <w:r>
-        <w:t xml:space="preserve">, </w:t>
-      </w:r>
-      <w:proofErr w:type="spellStart"/>
+        <w:t>Praomys daltoni</w:t>
+      </w:r>
+      <w:r>
+        <w:t xml:space="preserve"> and </w:t>
+      </w:r>
       <w:r>
         <w:rPr>
           <w:i/>
           <w:iCs/>
         </w:rPr>
-        <w:t>Praomys</w:t>
-      </w:r>
-      <w:proofErr w:type="spellEnd"/>
-      <w:r>
-        <w:rPr>
-          <w:i/>
-          <w:iCs/>
-        </w:rPr>
-        <w:t xml:space="preserve"> </w:t>
-      </w:r>
-      <w:proofErr w:type="spellStart"/>
-      <w:r>
-        <w:rPr>
-          <w:i/>
-          <w:iCs/>
-        </w:rPr>
-        <w:t>daltoni</w:t>
-      </w:r>
-      <w:proofErr w:type="spellEnd"/>
-      <w:r>
-        <w:t xml:space="preserve"> and </w:t>
-      </w:r>
-      <w:proofErr w:type="spellStart"/>
-      <w:r>
-        <w:rPr>
-          <w:i/>
-          <w:iCs/>
-        </w:rPr>
-        <w:t>Cricetomys</w:t>
-      </w:r>
-      <w:proofErr w:type="spellEnd"/>
-      <w:r>
-        <w:rPr>
-          <w:i/>
-          <w:iCs/>
-        </w:rPr>
-        <w:t xml:space="preserve"> </w:t>
-      </w:r>
-      <w:proofErr w:type="spellStart"/>
-      <w:r>
-        <w:rPr>
-          <w:i/>
-          <w:iCs/>
-        </w:rPr>
-        <w:t>gambianus</w:t>
-      </w:r>
-      <w:proofErr w:type="spellEnd"/>
+        <w:t>Cricetomys gambianus</w:t>
+      </w:r>
       <w:r>
         <w:t>). We obtained rodent species distribution maps as shapefiles from the IUCN red list and translated these to a ~20km resolution raster [42]. Distributions were cropped to the study region for globally distributed rodent species. We obtained rodent presence locations from GBIF as point data limited to the study region [43]. Presence locations were associated to cells of raster with a ~20km resolution produced for the study region.</w:t>
       </w:r>
@@ -2405,31 +2067,7 @@
         <w:spacing w:line="480" w:lineRule="auto"/>
       </w:pPr>
       <w:r>
-        <w:t>We use the sampled area of three pathogen groups and two pathogens (</w:t>
-      </w:r>
-      <w:proofErr w:type="spellStart"/>
-      <w:r>
-        <w:t>Arenaviridae</w:t>
-      </w:r>
-      <w:proofErr w:type="spellEnd"/>
-      <w:r>
-        <w:t xml:space="preserve">, </w:t>
-      </w:r>
-      <w:proofErr w:type="spellStart"/>
-      <w:r>
-        <w:t>Borreliaceae</w:t>
-      </w:r>
-      <w:proofErr w:type="spellEnd"/>
-      <w:r>
-        <w:t xml:space="preserve">, </w:t>
-      </w:r>
-      <w:proofErr w:type="spellStart"/>
-      <w:r>
-        <w:t>Leptospiraceae</w:t>
-      </w:r>
-      <w:proofErr w:type="spellEnd"/>
-      <w:r>
-        <w:t xml:space="preserve">, </w:t>
+        <w:t xml:space="preserve">We use the sampled area of three pathogen groups and two pathogens (Arenaviridae, Borreliaceae, Leptospiraceae, </w:t>
       </w:r>
       <w:r>
         <w:rPr>
@@ -2455,15 +2093,7 @@
         <w:t>assayed</w:t>
       </w:r>
       <w:r>
-        <w:t xml:space="preserve">, for the five </w:t>
-      </w:r>
-      <w:proofErr w:type="gramStart"/>
-      <w:r>
-        <w:t>most commonly tested</w:t>
-      </w:r>
-      <w:proofErr w:type="gramEnd"/>
-      <w:r>
-        <w:t xml:space="preserve"> species we associate the locations of sampled </w:t>
+        <w:t xml:space="preserve">, for the five most commonly tested species we associate the locations of sampled </w:t>
       </w:r>
       <w:r>
         <w:t>individuals</w:t>
@@ -2487,15 +2117,7 @@
         <w:t>all</w:t>
       </w:r>
       <w:r>
-        <w:t xml:space="preserve"> analyses are available in an archived </w:t>
-      </w:r>
-      <w:proofErr w:type="spellStart"/>
-      <w:r>
-        <w:t>Zenodo</w:t>
-      </w:r>
-      <w:proofErr w:type="spellEnd"/>
-      <w:r>
-        <w:t xml:space="preserve"> repository [32].</w:t>
+        <w:t xml:space="preserve"> analyses are available in an archived Zenodo repository [32].</w:t>
       </w:r>
     </w:p>
     <w:p>
@@ -2608,23 +2230,7 @@
         <w:t>2</w:t>
       </w:r>
       <w:r>
-        <w:t xml:space="preserve">. Increased trapping effort was found in </w:t>
-      </w:r>
-      <w:proofErr w:type="gramStart"/>
-      <w:r>
-        <w:t>North West</w:t>
-      </w:r>
-      <w:proofErr w:type="gramEnd"/>
-      <w:r>
-        <w:t xml:space="preserve"> Senegal, North and East Sierra Leone, Central Guinea and coastal regions of Nigeria, Benin and Ghana; in contrast South East Nigeria, Northern Nigeria and Burkina Faso had an observed bias towards a reduced trapping effort (Fig 2). In sensitivity analysis, excluding sites with imputed trap nights, Mauritania, Northern Senegal and Sierra Leone remained as regions trapped at higher rates, with Nigeria being trapped at </w:t>
-      </w:r>
-      <w:proofErr w:type="gramStart"/>
-      <w:r>
-        <w:t>lower than expected</w:t>
-      </w:r>
-      <w:proofErr w:type="gramEnd"/>
-      <w:r>
-        <w:t xml:space="preserve"> rates (Supplementary Fig 3a.). In </w:t>
+        <w:t xml:space="preserve">. Increased trapping effort was found in North West Senegal, North and East Sierra Leone, Central Guinea and coastal regions of Nigeria, Benin and Ghana; in contrast South East Nigeria, Northern Nigeria and Burkina Faso had an observed bias towards a reduced trapping effort (Fig 2). In sensitivity analysis, excluding sites with imputed trap nights, Mauritania, Northern Senegal and Sierra Leone remained as regions trapped at higher rates, with Nigeria being trapped at lower than expected rates (Supplementary Fig 3a.). In </w:t>
       </w:r>
       <w:r>
         <w:t>pixel-based</w:t>
@@ -2746,23 +2352,7 @@
           <w:i w:val="0"/>
           <w:iCs/>
         </w:rPr>
-        <w:t xml:space="preserve"> regions represent areas with a bias towards increased trapping effort (e.g., </w:t>
-      </w:r>
-      <w:proofErr w:type="gramStart"/>
-      <w:r>
-        <w:rPr>
-          <w:i w:val="0"/>
-          <w:iCs/>
-        </w:rPr>
-        <w:t>North West</w:t>
-      </w:r>
-      <w:proofErr w:type="gramEnd"/>
-      <w:r>
-        <w:rPr>
-          <w:i w:val="0"/>
-          <w:iCs/>
-        </w:rPr>
-        <w:t xml:space="preserve"> Senegal), </w:t>
+        <w:t xml:space="preserve"> regions represent areas with a bias towards increased trapping effort (e.g., North West Senegal), </w:t>
       </w:r>
       <w:r>
         <w:rPr>
@@ -2834,36 +2424,18 @@
           <w:i/>
           <w:iCs/>
         </w:rPr>
-        <w:t xml:space="preserve">R. </w:t>
-      </w:r>
-      <w:proofErr w:type="spellStart"/>
+        <w:t>R. rattus</w:t>
+      </w:r>
+      <w:r>
+        <w:t xml:space="preserve">, </w:t>
+      </w:r>
       <w:r>
         <w:rPr>
           <w:i/>
           <w:iCs/>
         </w:rPr>
-        <w:t>rattus</w:t>
-      </w:r>
-      <w:proofErr w:type="spellEnd"/>
-      <w:r>
-        <w:t xml:space="preserve">, </w:t>
-      </w:r>
-      <w:r>
-        <w:rPr>
-          <w:i/>
-          <w:iCs/>
-        </w:rPr>
-        <w:t xml:space="preserve">M. </w:t>
-      </w:r>
-      <w:proofErr w:type="spellStart"/>
-      <w:r>
-        <w:rPr>
-          <w:i/>
-          <w:iCs/>
-        </w:rPr>
-        <w:t>erythroleucus</w:t>
-      </w:r>
-      <w:proofErr w:type="spellEnd"/>
+        <w:t>M. erythroleucus</w:t>
+      </w:r>
       <w:r>
         <w:t xml:space="preserve">, </w:t>
       </w:r>
@@ -2882,36 +2454,18 @@
           <w:i/>
           <w:iCs/>
         </w:rPr>
-        <w:t xml:space="preserve">A. </w:t>
-      </w:r>
-      <w:proofErr w:type="spellStart"/>
+        <w:t>A. niloticus</w:t>
+      </w:r>
+      <w:r>
+        <w:t xml:space="preserve"> and </w:t>
+      </w:r>
       <w:r>
         <w:rPr>
           <w:i/>
           <w:iCs/>
         </w:rPr>
-        <w:t>niloticus</w:t>
-      </w:r>
-      <w:proofErr w:type="spellEnd"/>
-      <w:r>
-        <w:t xml:space="preserve"> and </w:t>
-      </w:r>
-      <w:r>
-        <w:rPr>
-          <w:i/>
-          <w:iCs/>
-        </w:rPr>
-        <w:t xml:space="preserve">P. </w:t>
-      </w:r>
-      <w:proofErr w:type="spellStart"/>
-      <w:r>
-        <w:rPr>
-          <w:i/>
-          <w:iCs/>
-        </w:rPr>
-        <w:t>daltoni</w:t>
-      </w:r>
-      <w:proofErr w:type="spellEnd"/>
+        <w:t>P. daltoni</w:t>
+      </w:r>
       <w:r>
         <w:t>), trapping studies provided more distinct locations of detection and non-detection than were available from GBIF. For the endemic rodent species (</w:t>
       </w:r>
@@ -2930,17 +2484,18 @@
           <w:i/>
           <w:iCs/>
         </w:rPr>
-        <w:t xml:space="preserve">M. </w:t>
-      </w:r>
-      <w:proofErr w:type="spellStart"/>
+        <w:t>M. erythroleucus</w:t>
+      </w:r>
+      <w:r>
+        <w:t xml:space="preserve">, </w:t>
+      </w:r>
       <w:r>
         <w:rPr>
           <w:i/>
           <w:iCs/>
         </w:rPr>
-        <w:t>erythroleucus</w:t>
-      </w:r>
-      <w:proofErr w:type="spellEnd"/>
+        <w:t>A. niloticus</w:t>
+      </w:r>
       <w:r>
         <w:t xml:space="preserve">, </w:t>
       </w:r>
@@ -2949,112 +2504,48 @@
           <w:i/>
           <w:iCs/>
         </w:rPr>
-        <w:t xml:space="preserve">A. </w:t>
-      </w:r>
-      <w:proofErr w:type="spellStart"/>
+        <w:t>P. daltoni</w:t>
+      </w:r>
+      <w:r>
+        <w:t xml:space="preserve"> and </w:t>
+      </w:r>
       <w:r>
         <w:rPr>
           <w:i/>
           <w:iCs/>
         </w:rPr>
-        <w:t>niloticus</w:t>
-      </w:r>
-      <w:proofErr w:type="spellEnd"/>
-      <w:r>
-        <w:t xml:space="preserve">, </w:t>
+        <w:t>C. gambianus</w:t>
+      </w:r>
+      <w:r>
+        <w:t xml:space="preserve">) IUCN ranges had good concordance to both trapping studies and GBIF, however, individuals of </w:t>
       </w:r>
       <w:r>
         <w:rPr>
           <w:i/>
           <w:iCs/>
         </w:rPr>
-        <w:t xml:space="preserve">P. </w:t>
-      </w:r>
-      <w:proofErr w:type="spellStart"/>
+        <w:t>A. niloticus</w:t>
+      </w:r>
+      <w:r>
+        <w:t xml:space="preserve"> and </w:t>
+      </w:r>
       <w:r>
         <w:rPr>
           <w:i/>
           <w:iCs/>
         </w:rPr>
-        <w:t>daltoni</w:t>
-      </w:r>
-      <w:proofErr w:type="spellEnd"/>
-      <w:r>
-        <w:t xml:space="preserve"> and </w:t>
+        <w:t>P. daltoni</w:t>
+      </w:r>
+      <w:r>
+        <w:t xml:space="preserve"> were detected outside of IUCN ranges. In contrast, the non-native species </w:t>
       </w:r>
       <w:r>
         <w:rPr>
           <w:i/>
           <w:iCs/>
         </w:rPr>
-        <w:t xml:space="preserve">C. </w:t>
-      </w:r>
-      <w:proofErr w:type="spellStart"/>
-      <w:r>
-        <w:rPr>
-          <w:i/>
-          <w:iCs/>
-        </w:rPr>
-        <w:t>gambianus</w:t>
-      </w:r>
-      <w:proofErr w:type="spellEnd"/>
-      <w:r>
-        <w:t xml:space="preserve">) IUCN ranges had good concordance to both trapping studies and GBIF, however, individuals of </w:t>
-      </w:r>
-      <w:r>
-        <w:rPr>
-          <w:i/>
-          <w:iCs/>
-        </w:rPr>
-        <w:t xml:space="preserve">A. </w:t>
-      </w:r>
-      <w:proofErr w:type="spellStart"/>
-      <w:r>
-        <w:rPr>
-          <w:i/>
-          <w:iCs/>
-        </w:rPr>
-        <w:t>niloticus</w:t>
-      </w:r>
-      <w:proofErr w:type="spellEnd"/>
-      <w:r>
-        <w:t xml:space="preserve"> and </w:t>
-      </w:r>
-      <w:r>
-        <w:rPr>
-          <w:i/>
-          <w:iCs/>
-        </w:rPr>
-        <w:t xml:space="preserve">P. </w:t>
-      </w:r>
-      <w:proofErr w:type="spellStart"/>
-      <w:r>
-        <w:rPr>
-          <w:i/>
-          <w:iCs/>
-        </w:rPr>
-        <w:t>daltoni</w:t>
-      </w:r>
-      <w:proofErr w:type="spellEnd"/>
-      <w:r>
-        <w:t xml:space="preserve"> were detected outside of IUCN ranges. In contrast, the non-native species </w:t>
-      </w:r>
-      <w:r>
-        <w:rPr>
-          <w:i/>
-          <w:iCs/>
-        </w:rPr>
-        <w:t xml:space="preserve">R. </w:t>
-      </w:r>
-      <w:proofErr w:type="spellStart"/>
-      <w:r>
-        <w:rPr>
-          <w:i/>
-          <w:iCs/>
-        </w:rPr>
-        <w:t>rattus</w:t>
-      </w:r>
-      <w:proofErr w:type="spellEnd"/>
+        <w:t>R. rattus</w:t>
+      </w:r>
       <w:r>
         <w:t xml:space="preserve"> and </w:t>
       </w:r>
@@ -3083,17 +2574,8 @@
           <w:i/>
           <w:iCs/>
         </w:rPr>
-        <w:t xml:space="preserve">R. </w:t>
-      </w:r>
-      <w:proofErr w:type="spellStart"/>
-      <w:r>
-        <w:rPr>
-          <w:i/>
-          <w:iCs/>
-        </w:rPr>
-        <w:t>rattus</w:t>
-      </w:r>
-      <w:proofErr w:type="spellEnd"/>
+        <w:t>R. rattus</w:t>
+      </w:r>
       <w:r>
         <w:t xml:space="preserve"> and </w:t>
       </w:r>
@@ -3283,36 +2765,18 @@
           <w:i/>
           <w:iCs/>
         </w:rPr>
-        <w:t xml:space="preserve">A. </w:t>
-      </w:r>
-      <w:proofErr w:type="spellStart"/>
+        <w:t>A. niloticus</w:t>
+      </w:r>
+      <w:r>
+        <w:t xml:space="preserve"> and </w:t>
+      </w:r>
       <w:r>
         <w:rPr>
           <w:i/>
           <w:iCs/>
         </w:rPr>
-        <w:t>niloticus</w:t>
-      </w:r>
-      <w:proofErr w:type="spellEnd"/>
-      <w:r>
-        <w:t xml:space="preserve"> and </w:t>
-      </w:r>
-      <w:r>
-        <w:rPr>
-          <w:i/>
-          <w:iCs/>
-        </w:rPr>
-        <w:t xml:space="preserve">R. </w:t>
-      </w:r>
-      <w:proofErr w:type="spellStart"/>
-      <w:r>
-        <w:rPr>
-          <w:i/>
-          <w:iCs/>
-        </w:rPr>
-        <w:t>rattus</w:t>
-      </w:r>
-      <w:proofErr w:type="spellEnd"/>
+        <w:t>R. rattus</w:t>
+      </w:r>
       <w:r>
         <w:t>. Combining GBIF and rodent trapping data increased the sampled area by a mean of 1.6 times</w:t>
       </w:r>
@@ -4548,20 +4012,8 @@
                 <w:sz w:val="22"/>
                 <w:szCs w:val="22"/>
               </w:rPr>
-              <w:t xml:space="preserve">Rattus </w:t>
-            </w:r>
-            <w:proofErr w:type="spellStart"/>
-            <w:r>
-              <w:rPr>
-                <w:rFonts w:ascii="Arial"/>
-                <w:i/>
-                <w:color w:val="000000"/>
-                <w:sz w:val="22"/>
-                <w:szCs w:val="22"/>
-              </w:rPr>
-              <w:t>rattus</w:t>
-            </w:r>
-            <w:proofErr w:type="spellEnd"/>
+              <w:t>Rattus rattus</w:t>
+            </w:r>
           </w:p>
         </w:tc>
         <w:tc>
@@ -4912,20 +4364,8 @@
                 <w:sz w:val="22"/>
                 <w:szCs w:val="22"/>
               </w:rPr>
-              <w:t xml:space="preserve">Mastomys </w:t>
-            </w:r>
-            <w:proofErr w:type="spellStart"/>
-            <w:r>
-              <w:rPr>
-                <w:rFonts w:ascii="Arial"/>
-                <w:i/>
-                <w:color w:val="000000"/>
-                <w:sz w:val="22"/>
-                <w:szCs w:val="22"/>
-              </w:rPr>
-              <w:t>erythroleucus</w:t>
-            </w:r>
-            <w:proofErr w:type="spellEnd"/>
+              <w:t>Mastomys erythroleucus</w:t>
+            </w:r>
           </w:p>
         </w:tc>
         <w:tc>
@@ -5575,7 +5015,6 @@
               <w:ind w:left="100" w:right="100"/>
               <w:jc w:val="center"/>
             </w:pPr>
-            <w:proofErr w:type="spellStart"/>
             <w:r>
               <w:rPr>
                 <w:rFonts w:ascii="Arial"/>
@@ -5584,31 +5023,8 @@
                 <w:sz w:val="22"/>
                 <w:szCs w:val="22"/>
               </w:rPr>
-              <w:t>Arvicanthis</w:t>
-            </w:r>
-            <w:proofErr w:type="spellEnd"/>
-            <w:r>
-              <w:rPr>
-                <w:rFonts w:ascii="Arial"/>
-                <w:i/>
-                <w:color w:val="000000"/>
-                <w:sz w:val="22"/>
-                <w:szCs w:val="22"/>
-              </w:rPr>
-              <w:t xml:space="preserve"> </w:t>
-            </w:r>
-            <w:proofErr w:type="spellStart"/>
-            <w:r>
-              <w:rPr>
-                <w:rFonts w:ascii="Arial"/>
-                <w:i/>
-                <w:color w:val="000000"/>
-                <w:sz w:val="22"/>
-                <w:szCs w:val="22"/>
-              </w:rPr>
-              <w:t>niloticus</w:t>
-            </w:r>
-            <w:proofErr w:type="spellEnd"/>
+              <w:t>Arvicanthis niloticus</w:t>
+            </w:r>
           </w:p>
         </w:tc>
         <w:tc>
@@ -5951,7 +5367,6 @@
               <w:ind w:left="100" w:right="100"/>
               <w:jc w:val="center"/>
             </w:pPr>
-            <w:proofErr w:type="spellStart"/>
             <w:r>
               <w:rPr>
                 <w:rFonts w:ascii="Arial"/>
@@ -5960,31 +5375,8 @@
                 <w:sz w:val="22"/>
                 <w:szCs w:val="22"/>
               </w:rPr>
-              <w:t>Praomys</w:t>
-            </w:r>
-            <w:proofErr w:type="spellEnd"/>
-            <w:r>
-              <w:rPr>
-                <w:rFonts w:ascii="Arial"/>
-                <w:i/>
-                <w:color w:val="000000"/>
-                <w:sz w:val="22"/>
-                <w:szCs w:val="22"/>
-              </w:rPr>
-              <w:t xml:space="preserve"> </w:t>
-            </w:r>
-            <w:proofErr w:type="spellStart"/>
-            <w:r>
-              <w:rPr>
-                <w:rFonts w:ascii="Arial"/>
-                <w:i/>
-                <w:color w:val="000000"/>
-                <w:sz w:val="22"/>
-                <w:szCs w:val="22"/>
-              </w:rPr>
-              <w:t>daltoni</w:t>
-            </w:r>
-            <w:proofErr w:type="spellEnd"/>
+              <w:t>Praomys daltoni</w:t>
+            </w:r>
           </w:p>
         </w:tc>
         <w:tc>
@@ -6327,7 +5719,6 @@
               <w:ind w:left="100" w:right="100"/>
               <w:jc w:val="center"/>
             </w:pPr>
-            <w:proofErr w:type="spellStart"/>
             <w:r>
               <w:rPr>
                 <w:rFonts w:ascii="Arial"/>
@@ -6336,31 +5727,8 @@
                 <w:sz w:val="22"/>
                 <w:szCs w:val="22"/>
               </w:rPr>
-              <w:t>Cricetomys</w:t>
-            </w:r>
-            <w:proofErr w:type="spellEnd"/>
-            <w:r>
-              <w:rPr>
-                <w:rFonts w:ascii="Arial"/>
-                <w:i/>
-                <w:color w:val="000000"/>
-                <w:sz w:val="22"/>
-                <w:szCs w:val="22"/>
-              </w:rPr>
-              <w:t xml:space="preserve"> </w:t>
-            </w:r>
-            <w:proofErr w:type="spellStart"/>
-            <w:r>
-              <w:rPr>
-                <w:rFonts w:ascii="Arial"/>
-                <w:i/>
-                <w:color w:val="000000"/>
-                <w:sz w:val="22"/>
-                <w:szCs w:val="22"/>
-              </w:rPr>
-              <w:t>gambianus</w:t>
-            </w:r>
-            <w:proofErr w:type="spellEnd"/>
+              <w:t>Cricetomys gambianus</w:t>
+            </w:r>
           </w:p>
         </w:tc>
         <w:tc>
@@ -6789,39 +6157,7 @@
           <w:i w:val="0"/>
           <w:iCs/>
         </w:rPr>
-        <w:t xml:space="preserve"> A) Identified species level host-pathogen associations through detection of acute infection (</w:t>
-      </w:r>
-      <w:proofErr w:type="gramStart"/>
-      <w:r>
-        <w:rPr>
-          <w:i w:val="0"/>
-          <w:iCs/>
-        </w:rPr>
-        <w:t>i.e.</w:t>
-      </w:r>
-      <w:proofErr w:type="gramEnd"/>
-      <w:r>
-        <w:rPr>
-          <w:i w:val="0"/>
-          <w:iCs/>
-        </w:rPr>
-        <w:t xml:space="preserve"> PCR, culture). Percentages and </w:t>
-      </w:r>
-      <w:proofErr w:type="spellStart"/>
-      <w:r>
-        <w:rPr>
-          <w:i w:val="0"/>
-          <w:iCs/>
-        </w:rPr>
-        <w:t>colour</w:t>
-      </w:r>
-      <w:proofErr w:type="spellEnd"/>
-      <w:r>
-        <w:rPr>
-          <w:i w:val="0"/>
-          <w:iCs/>
-        </w:rPr>
-        <w:t xml:space="preserve"> relate to the proportion of all assays that were positive, the number of </w:t>
+        <w:t xml:space="preserve"> A) Identified species level host-pathogen associations through detection of acute infection (i.e. PCR, culture). Percentages and colour relate to the proportion of all assays that were positive, the number of </w:t>
       </w:r>
       <w:r>
         <w:rPr>
@@ -6966,39 +6302,7 @@
           <w:i w:val="0"/>
           <w:iCs/>
         </w:rPr>
-        <w:t>B) Identified species level host-pathogen associations through serological assays (</w:t>
-      </w:r>
-      <w:proofErr w:type="gramStart"/>
-      <w:r>
-        <w:rPr>
-          <w:i w:val="0"/>
-          <w:iCs/>
-        </w:rPr>
-        <w:t>i.e.</w:t>
-      </w:r>
-      <w:proofErr w:type="gramEnd"/>
-      <w:r>
-        <w:rPr>
-          <w:i w:val="0"/>
-          <w:iCs/>
-        </w:rPr>
-        <w:t xml:space="preserve"> ELISA). Percentages and </w:t>
-      </w:r>
-      <w:proofErr w:type="spellStart"/>
-      <w:r>
-        <w:rPr>
-          <w:i w:val="0"/>
-          <w:iCs/>
-        </w:rPr>
-        <w:t>colour</w:t>
-      </w:r>
-      <w:proofErr w:type="spellEnd"/>
-      <w:r>
-        <w:rPr>
-          <w:i w:val="0"/>
-          <w:iCs/>
-        </w:rPr>
-        <w:t xml:space="preserve"> relate to the proportion of all assays that were positive, the number of individuals tested for the pathogen is labelled N. Associations with a black border are present in the CLOVER dataset.</w:t>
+        <w:t>B) Identified species level host-pathogen associations through serological assays (i.e. ELISA). Percentages and colour relate to the proportion of all assays that were positive, the number of individuals tested for the pathogen is labelled N. Associations with a black border are present in the CLOVER dataset.</w:t>
       </w:r>
     </w:p>
     <w:p>
@@ -7025,17 +6329,8 @@
           <w:i/>
           <w:iCs/>
         </w:rPr>
-        <w:t xml:space="preserve">R. </w:t>
-      </w:r>
-      <w:proofErr w:type="spellStart"/>
-      <w:r>
-        <w:rPr>
-          <w:i/>
-          <w:iCs/>
-        </w:rPr>
-        <w:t>rattus</w:t>
-      </w:r>
-      <w:proofErr w:type="spellEnd"/>
+        <w:t>R. rattus</w:t>
+      </w:r>
       <w:r>
         <w:t xml:space="preserve"> and </w:t>
       </w:r>
@@ -7054,17 +6349,8 @@
           <w:i/>
           <w:iCs/>
         </w:rPr>
-        <w:t xml:space="preserve">A. </w:t>
-      </w:r>
-      <w:proofErr w:type="spellStart"/>
-      <w:r>
-        <w:rPr>
-          <w:i/>
-          <w:iCs/>
-        </w:rPr>
-        <w:t>niloticus</w:t>
-      </w:r>
-      <w:proofErr w:type="spellEnd"/>
+        <w:t>A. niloticus</w:t>
+      </w:r>
       <w:r>
         <w:t xml:space="preserve">, </w:t>
       </w:r>
@@ -7078,31 +6364,13 @@
       <w:r>
         <w:t xml:space="preserve"> and </w:t>
       </w:r>
-      <w:proofErr w:type="spellStart"/>
       <w:r>
         <w:rPr>
           <w:i/>
           <w:iCs/>
         </w:rPr>
-        <w:t>Atelerix</w:t>
-      </w:r>
-      <w:proofErr w:type="spellEnd"/>
-      <w:r>
-        <w:rPr>
-          <w:i/>
-          <w:iCs/>
-        </w:rPr>
-        <w:t xml:space="preserve"> </w:t>
-      </w:r>
-      <w:proofErr w:type="spellStart"/>
-      <w:r>
-        <w:rPr>
-          <w:i/>
-          <w:iCs/>
-        </w:rPr>
-        <w:t>albiventris</w:t>
-      </w:r>
-      <w:proofErr w:type="spellEnd"/>
+        <w:t>Atelerix albiventris</w:t>
+      </w:r>
       <w:r>
         <w:t>).</w:t>
       </w:r>
@@ -7113,15 +6381,7 @@
         <w:spacing w:line="480" w:lineRule="auto"/>
       </w:pPr>
       <w:r>
-        <w:t>For pathogens not identified to species level (</w:t>
-      </w:r>
-      <w:proofErr w:type="gramStart"/>
-      <w:r>
-        <w:t>i.e.</w:t>
-      </w:r>
-      <w:proofErr w:type="gramEnd"/>
-      <w:r>
-        <w:t> family or higher taxa only), we identified 148 host-pathogen pairs among 32 rodent species and 25 pathogen families (Supplementary Fig 4.), with CLOVER containing 66 (45%) of these associations.</w:t>
+        <w:t>For pathogens not identified to species level (i.e. family or higher taxa only), we identified 148 host-pathogen pairs among 32 rodent species and 25 pathogen families (Supplementary Fig 4.), with CLOVER containing 66 (45%) of these associations.</w:t>
       </w:r>
     </w:p>
     <w:p>
@@ -7157,17 +6417,8 @@
           <w:i/>
           <w:iCs/>
         </w:rPr>
-        <w:t xml:space="preserve">Coxiella </w:t>
-      </w:r>
-      <w:proofErr w:type="spellStart"/>
-      <w:r>
-        <w:rPr>
-          <w:i/>
-          <w:iCs/>
-        </w:rPr>
-        <w:t>burnetii</w:t>
-      </w:r>
-      <w:proofErr w:type="spellEnd"/>
+        <w:t>Coxiella burnetii</w:t>
+      </w:r>
       <w:r>
         <w:t xml:space="preserve"> (2), </w:t>
       </w:r>
@@ -7209,23 +6460,7 @@
         <w:spacing w:line="480" w:lineRule="auto"/>
       </w:pPr>
       <w:r>
-        <w:t xml:space="preserve">The five most widely sampled pathogen species/families in included studies were </w:t>
-      </w:r>
-      <w:proofErr w:type="spellStart"/>
-      <w:r>
-        <w:t>Arenaviridae</w:t>
-      </w:r>
-      <w:proofErr w:type="spellEnd"/>
-      <w:r>
-        <w:t xml:space="preserve">, </w:t>
-      </w:r>
-      <w:proofErr w:type="spellStart"/>
-      <w:r>
-        <w:t>Borreliaceae</w:t>
-      </w:r>
-      <w:proofErr w:type="spellEnd"/>
-      <w:r>
-        <w:t xml:space="preserve">, </w:t>
+        <w:t xml:space="preserve">The five most widely sampled pathogen species/families in included studies were Arenaviridae, Borreliaceae, </w:t>
       </w:r>
       <w:r>
         <w:rPr>
@@ -7235,15 +6470,7 @@
         <w:t>Lassa mammarenavirus</w:t>
       </w:r>
       <w:r>
-        <w:t xml:space="preserve">, </w:t>
-      </w:r>
-      <w:proofErr w:type="spellStart"/>
-      <w:r>
-        <w:t>Leptospiraceae</w:t>
-      </w:r>
-      <w:proofErr w:type="spellEnd"/>
-      <w:r>
-        <w:t xml:space="preserve"> and </w:t>
+        <w:t xml:space="preserve">, Leptospiraceae and </w:t>
       </w:r>
       <w:r>
         <w:rPr>
@@ -7253,15 +6480,7 @@
         <w:t>Toxoplasma gondii</w:t>
       </w:r>
       <w:r>
-        <w:t xml:space="preserve"> (Table 2.). Assays to identify </w:t>
-      </w:r>
-      <w:proofErr w:type="spellStart"/>
-      <w:r>
-        <w:t>Arenaviridae</w:t>
-      </w:r>
-      <w:proofErr w:type="spellEnd"/>
-      <w:r>
-        <w:t xml:space="preserve"> infection were performed in 44 rodent species with evidence of viral infection in 15 species. </w:t>
+        <w:t xml:space="preserve"> (Table 2.). Assays to identify Arenaviridae infection were performed in 44 rodent species with evidence of viral infection in 15 species. </w:t>
       </w:r>
       <w:r>
         <w:rPr>
@@ -7271,23 +6490,7 @@
         <w:t>Lassa mammarenavirus</w:t>
       </w:r>
       <w:r>
-        <w:t xml:space="preserve"> was specifically tested for in 43 species with 10 showing evidence of viral infection. The </w:t>
-      </w:r>
-      <w:proofErr w:type="gramStart"/>
-      <w:r>
-        <w:t>most commonly infected</w:t>
-      </w:r>
-      <w:proofErr w:type="gramEnd"/>
-      <w:r>
-        <w:t xml:space="preserve"> species for both </w:t>
-      </w:r>
-      <w:proofErr w:type="spellStart"/>
-      <w:r>
-        <w:t>Arenaviridae</w:t>
-      </w:r>
-      <w:proofErr w:type="spellEnd"/>
-      <w:r>
-        <w:t xml:space="preserve">, generally, and </w:t>
+        <w:t xml:space="preserve"> was specifically tested for in 43 species with 10 showing evidence of viral infection. The most commonly infected species for both Arenaviridae, generally, and </w:t>
       </w:r>
       <w:r>
         <w:rPr>
@@ -7314,113 +6517,53 @@
           <w:i/>
           <w:iCs/>
         </w:rPr>
-        <w:t xml:space="preserve">M. </w:t>
-      </w:r>
-      <w:proofErr w:type="spellStart"/>
+        <w:t>M. erythroleucus</w:t>
+      </w:r>
+      <w:r>
+        <w:t xml:space="preserve">. </w:t>
+      </w:r>
+      <w:r>
+        <w:lastRenderedPageBreak/>
+        <w:t>These species were assayed across between 10-20% of their trapped area, equating to ~0.02% of their IUCN range (Table 2.).</w:t>
+      </w:r>
+    </w:p>
+    <w:p>
+      <w:pPr>
+        <w:pStyle w:val="BodyText"/>
+        <w:spacing w:line="480" w:lineRule="auto"/>
+      </w:pPr>
+      <w:r>
+        <w:t xml:space="preserve">Infection with species of Borreliaceae was assessed in 42 species, with evidence of infection in 17 rodent species. The greatest rates of infection were among </w:t>
+      </w:r>
       <w:r>
         <w:rPr>
           <w:i/>
           <w:iCs/>
         </w:rPr>
-        <w:t>erythroleucus</w:t>
-      </w:r>
-      <w:proofErr w:type="spellEnd"/>
-      <w:r>
-        <w:t xml:space="preserve">. </w:t>
-      </w:r>
-      <w:r>
-        <w:lastRenderedPageBreak/>
-        <w:t>These species were assayed across between 10-20% of their trapped area, equating to ~0.02% of their IUCN range (Table 2.).</w:t>
-      </w:r>
-    </w:p>
-    <w:p>
-      <w:pPr>
-        <w:pStyle w:val="BodyText"/>
-        <w:spacing w:line="480" w:lineRule="auto"/>
-      </w:pPr>
-      <w:r>
-        <w:t xml:space="preserve">Infection with species of </w:t>
-      </w:r>
-      <w:proofErr w:type="spellStart"/>
-      <w:r>
-        <w:t>Borreliaceae</w:t>
-      </w:r>
-      <w:proofErr w:type="spellEnd"/>
-      <w:r>
-        <w:t xml:space="preserve"> was assessed in 42 species, with evidence of infection in 17 rodent species. The greatest rates of infection were among </w:t>
+        <w:t>A. niloticus</w:t>
+      </w:r>
+      <w:r>
+        <w:t xml:space="preserve"> (16%), </w:t>
       </w:r>
       <w:r>
         <w:rPr>
           <w:i/>
           <w:iCs/>
         </w:rPr>
-        <w:t xml:space="preserve">A. </w:t>
-      </w:r>
-      <w:proofErr w:type="spellStart"/>
+        <w:t>Mastomys huberti</w:t>
+      </w:r>
+      <w:r>
+        <w:t xml:space="preserve"> (11%) and </w:t>
+      </w:r>
       <w:r>
         <w:rPr>
           <w:i/>
           <w:iCs/>
         </w:rPr>
-        <w:t>niloticus</w:t>
-      </w:r>
-      <w:proofErr w:type="spellEnd"/>
-      <w:r>
-        <w:t xml:space="preserve"> (16%), </w:t>
-      </w:r>
-      <w:r>
-        <w:rPr>
-          <w:i/>
-          <w:iCs/>
-        </w:rPr>
-        <w:t xml:space="preserve">Mastomys </w:t>
-      </w:r>
-      <w:proofErr w:type="spellStart"/>
-      <w:r>
-        <w:rPr>
-          <w:i/>
-          <w:iCs/>
-        </w:rPr>
-        <w:t>huberti</w:t>
-      </w:r>
-      <w:proofErr w:type="spellEnd"/>
-      <w:r>
-        <w:t xml:space="preserve"> (11%) and </w:t>
-      </w:r>
-      <w:r>
-        <w:rPr>
-          <w:i/>
-          <w:iCs/>
-        </w:rPr>
-        <w:t xml:space="preserve">M. </w:t>
-      </w:r>
-      <w:proofErr w:type="spellStart"/>
-      <w:r>
-        <w:rPr>
-          <w:i/>
-          <w:iCs/>
-        </w:rPr>
-        <w:t>erythroleucus</w:t>
-      </w:r>
-      <w:proofErr w:type="spellEnd"/>
-      <w:r>
-        <w:t xml:space="preserve"> (9%). Testing was more widespread than for </w:t>
-      </w:r>
-      <w:proofErr w:type="spellStart"/>
-      <w:r>
-        <w:t>Arenviruses</w:t>
-      </w:r>
-      <w:proofErr w:type="spellEnd"/>
-      <w:r>
-        <w:t xml:space="preserve"> with coverage between 15-34% of their trapped area, however, this remains a small area in relation to their IUCN ranges (&lt;0.05%). </w:t>
-      </w:r>
-      <w:proofErr w:type="spellStart"/>
-      <w:r>
-        <w:t>Leptospiraceae</w:t>
-      </w:r>
-      <w:proofErr w:type="spellEnd"/>
-      <w:r>
-        <w:t xml:space="preserve"> and </w:t>
+        <w:t>M. erythroleucus</w:t>
+      </w:r>
+      <w:r>
+        <w:t xml:space="preserve"> (9%). Testing was more widespread than for Arenviruses with coverage between 15-34% of their trapped area, however, this remains a small area in relation to their IUCN ranges (&lt;0.05%). Leptospiraceae and </w:t>
       </w:r>
       <w:r>
         <w:rPr>
@@ -7874,7 +7017,6 @@
               <w:ind w:left="100" w:right="100"/>
               <w:jc w:val="center"/>
             </w:pPr>
-            <w:proofErr w:type="spellStart"/>
             <w:r>
               <w:rPr>
                 <w:rFonts w:ascii="Helvetica"/>
@@ -7882,17 +7024,7 @@
                 <w:sz w:val="22"/>
                 <w:szCs w:val="22"/>
               </w:rPr>
-              <w:t>Arenaviridae</w:t>
-            </w:r>
-            <w:proofErr w:type="spellEnd"/>
-            <w:r>
-              <w:rPr>
-                <w:rFonts w:ascii="Helvetica"/>
-                <w:color w:val="000000"/>
-                <w:sz w:val="22"/>
-                <w:szCs w:val="22"/>
-              </w:rPr>
-              <w:t xml:space="preserve"> sp.</w:t>
+              <w:t>Arenaviridae sp.</w:t>
             </w:r>
           </w:p>
         </w:tc>
@@ -8441,7 +7573,6 @@
               <w:ind w:left="100" w:right="100"/>
               <w:jc w:val="center"/>
             </w:pPr>
-            <w:proofErr w:type="spellStart"/>
             <w:r>
               <w:rPr>
                 <w:rFonts w:ascii="Helvetica"/>
@@ -8450,31 +7581,8 @@
                 <w:sz w:val="22"/>
                 <w:szCs w:val="22"/>
               </w:rPr>
-              <w:t>Praomys</w:t>
-            </w:r>
-            <w:proofErr w:type="spellEnd"/>
-            <w:r>
-              <w:rPr>
-                <w:rFonts w:ascii="Helvetica"/>
-                <w:i/>
-                <w:color w:val="000000"/>
-                <w:sz w:val="22"/>
-                <w:szCs w:val="22"/>
-              </w:rPr>
-              <w:t xml:space="preserve"> </w:t>
-            </w:r>
-            <w:proofErr w:type="spellStart"/>
-            <w:r>
-              <w:rPr>
-                <w:rFonts w:ascii="Helvetica"/>
-                <w:i/>
-                <w:color w:val="000000"/>
-                <w:sz w:val="22"/>
-                <w:szCs w:val="22"/>
-              </w:rPr>
-              <w:t>daltoni</w:t>
-            </w:r>
-            <w:proofErr w:type="spellEnd"/>
+              <w:t>Praomys daltoni</w:t>
+            </w:r>
           </w:p>
         </w:tc>
         <w:tc>
@@ -8758,20 +7866,8 @@
                 <w:sz w:val="22"/>
                 <w:szCs w:val="22"/>
               </w:rPr>
-              <w:t xml:space="preserve">Mastomys </w:t>
-            </w:r>
-            <w:proofErr w:type="spellStart"/>
-            <w:r>
-              <w:rPr>
-                <w:rFonts w:ascii="Helvetica"/>
-                <w:i/>
-                <w:color w:val="000000"/>
-                <w:sz w:val="22"/>
-                <w:szCs w:val="22"/>
-              </w:rPr>
-              <w:t>erythroleucus</w:t>
-            </w:r>
-            <w:proofErr w:type="spellEnd"/>
+              <w:t>Mastomys erythroleucus</w:t>
+            </w:r>
           </w:p>
         </w:tc>
         <w:tc>
@@ -9055,20 +8151,8 @@
                 <w:sz w:val="22"/>
                 <w:szCs w:val="22"/>
               </w:rPr>
-              <w:t xml:space="preserve">Rattus </w:t>
-            </w:r>
-            <w:proofErr w:type="spellStart"/>
-            <w:r>
-              <w:rPr>
-                <w:rFonts w:ascii="Helvetica"/>
-                <w:i/>
-                <w:color w:val="000000"/>
-                <w:sz w:val="22"/>
-                <w:szCs w:val="22"/>
-              </w:rPr>
-              <w:t>rattus</w:t>
-            </w:r>
-            <w:proofErr w:type="spellEnd"/>
+              <w:t>Rattus rattus</w:t>
+            </w:r>
           </w:p>
         </w:tc>
         <w:tc>
@@ -9344,7 +8428,6 @@
               <w:ind w:left="100" w:right="100"/>
               <w:jc w:val="center"/>
             </w:pPr>
-            <w:proofErr w:type="spellStart"/>
             <w:r>
               <w:rPr>
                 <w:rFonts w:ascii="Helvetica"/>
@@ -9353,31 +8436,8 @@
                 <w:sz w:val="22"/>
                 <w:szCs w:val="22"/>
               </w:rPr>
-              <w:t>Praomys</w:t>
-            </w:r>
-            <w:proofErr w:type="spellEnd"/>
-            <w:r>
-              <w:rPr>
-                <w:rFonts w:ascii="Helvetica"/>
-                <w:i/>
-                <w:color w:val="000000"/>
-                <w:sz w:val="22"/>
-                <w:szCs w:val="22"/>
-              </w:rPr>
-              <w:t xml:space="preserve"> </w:t>
-            </w:r>
-            <w:proofErr w:type="spellStart"/>
-            <w:r>
-              <w:rPr>
-                <w:rFonts w:ascii="Helvetica"/>
-                <w:i/>
-                <w:color w:val="000000"/>
-                <w:sz w:val="22"/>
-                <w:szCs w:val="22"/>
-              </w:rPr>
-              <w:t>rostratus</w:t>
-            </w:r>
-            <w:proofErr w:type="spellEnd"/>
+              <w:t>Praomys rostratus</w:t>
+            </w:r>
           </w:p>
         </w:tc>
         <w:tc>
@@ -9900,20 +8960,8 @@
                 <w:sz w:val="22"/>
                 <w:szCs w:val="22"/>
               </w:rPr>
-              <w:t xml:space="preserve">Mastomys </w:t>
-            </w:r>
-            <w:proofErr w:type="spellStart"/>
-            <w:r>
-              <w:rPr>
-                <w:rFonts w:ascii="Helvetica"/>
-                <w:i/>
-                <w:color w:val="000000"/>
-                <w:sz w:val="22"/>
-                <w:szCs w:val="22"/>
-              </w:rPr>
-              <w:t>erythroleucus</w:t>
-            </w:r>
-            <w:proofErr w:type="spellEnd"/>
+              <w:t>Mastomys erythroleucus</w:t>
+            </w:r>
           </w:p>
         </w:tc>
         <w:tc>
@@ -10189,7 +9237,6 @@
               <w:ind w:left="100" w:right="100"/>
               <w:jc w:val="center"/>
             </w:pPr>
-            <w:proofErr w:type="spellStart"/>
             <w:r>
               <w:rPr>
                 <w:rFonts w:ascii="Helvetica"/>
@@ -10198,31 +9245,8 @@
                 <w:sz w:val="22"/>
                 <w:szCs w:val="22"/>
               </w:rPr>
-              <w:t>Arvicanthis</w:t>
-            </w:r>
-            <w:proofErr w:type="spellEnd"/>
-            <w:r>
-              <w:rPr>
-                <w:rFonts w:ascii="Helvetica"/>
-                <w:i/>
-                <w:color w:val="000000"/>
-                <w:sz w:val="22"/>
-                <w:szCs w:val="22"/>
-              </w:rPr>
-              <w:t xml:space="preserve"> </w:t>
-            </w:r>
-            <w:proofErr w:type="spellStart"/>
-            <w:r>
-              <w:rPr>
-                <w:rFonts w:ascii="Helvetica"/>
-                <w:i/>
-                <w:color w:val="000000"/>
-                <w:sz w:val="22"/>
-                <w:szCs w:val="22"/>
-              </w:rPr>
-              <w:t>niloticus</w:t>
-            </w:r>
-            <w:proofErr w:type="spellEnd"/>
+              <w:t>Arvicanthis niloticus</w:t>
+            </w:r>
           </w:p>
         </w:tc>
         <w:tc>
@@ -10791,20 +9815,8 @@
                 <w:sz w:val="22"/>
                 <w:szCs w:val="22"/>
               </w:rPr>
-              <w:t xml:space="preserve">Mastomys </w:t>
-            </w:r>
-            <w:proofErr w:type="spellStart"/>
-            <w:r>
-              <w:rPr>
-                <w:rFonts w:ascii="Helvetica"/>
-                <w:i/>
-                <w:color w:val="000000"/>
-                <w:sz w:val="22"/>
-                <w:szCs w:val="22"/>
-              </w:rPr>
-              <w:t>huberti</w:t>
-            </w:r>
-            <w:proofErr w:type="spellEnd"/>
+              <w:t>Mastomys huberti</w:t>
+            </w:r>
           </w:p>
         </w:tc>
         <w:tc>
@@ -11897,20 +10909,8 @@
                 <w:sz w:val="22"/>
                 <w:szCs w:val="22"/>
               </w:rPr>
-              <w:t xml:space="preserve">Mastomys </w:t>
-            </w:r>
-            <w:proofErr w:type="spellStart"/>
-            <w:r>
-              <w:rPr>
-                <w:rFonts w:ascii="Helvetica"/>
-                <w:i/>
-                <w:color w:val="000000"/>
-                <w:sz w:val="22"/>
-                <w:szCs w:val="22"/>
-              </w:rPr>
-              <w:t>erythroleucus</w:t>
-            </w:r>
-            <w:proofErr w:type="spellEnd"/>
+              <w:t>Mastomys erythroleucus</w:t>
+            </w:r>
           </w:p>
         </w:tc>
         <w:tc>
@@ -12194,20 +11194,8 @@
                 <w:sz w:val="22"/>
                 <w:szCs w:val="22"/>
               </w:rPr>
-              <w:t xml:space="preserve">Rattus </w:t>
-            </w:r>
-            <w:proofErr w:type="spellStart"/>
-            <w:r>
-              <w:rPr>
-                <w:rFonts w:ascii="Helvetica"/>
-                <w:i/>
-                <w:color w:val="000000"/>
-                <w:sz w:val="22"/>
-                <w:szCs w:val="22"/>
-              </w:rPr>
-              <w:t>rattus</w:t>
-            </w:r>
-            <w:proofErr w:type="spellEnd"/>
+              <w:t>Rattus rattus</w:t>
+            </w:r>
           </w:p>
         </w:tc>
         <w:tc>
@@ -12483,7 +11471,6 @@
               <w:ind w:left="100" w:right="100"/>
               <w:jc w:val="center"/>
             </w:pPr>
-            <w:proofErr w:type="spellStart"/>
             <w:r>
               <w:rPr>
                 <w:rFonts w:ascii="Helvetica"/>
@@ -12492,31 +11479,8 @@
                 <w:sz w:val="22"/>
                 <w:szCs w:val="22"/>
               </w:rPr>
-              <w:t>Praomys</w:t>
-            </w:r>
-            <w:proofErr w:type="spellEnd"/>
-            <w:r>
-              <w:rPr>
-                <w:rFonts w:ascii="Helvetica"/>
-                <w:i/>
-                <w:color w:val="000000"/>
-                <w:sz w:val="22"/>
-                <w:szCs w:val="22"/>
-              </w:rPr>
-              <w:t xml:space="preserve"> </w:t>
-            </w:r>
-            <w:proofErr w:type="spellStart"/>
-            <w:r>
-              <w:rPr>
-                <w:rFonts w:ascii="Helvetica"/>
-                <w:i/>
-                <w:color w:val="000000"/>
-                <w:sz w:val="22"/>
-                <w:szCs w:val="22"/>
-              </w:rPr>
-              <w:t>rostratus</w:t>
-            </w:r>
-            <w:proofErr w:type="spellEnd"/>
+              <w:t>Praomys rostratus</w:t>
+            </w:r>
           </w:p>
         </w:tc>
         <w:tc>
@@ -13324,20 +12288,8 @@
                 <w:sz w:val="22"/>
                 <w:szCs w:val="22"/>
               </w:rPr>
-              <w:t xml:space="preserve">Rattus </w:t>
-            </w:r>
-            <w:proofErr w:type="spellStart"/>
-            <w:r>
-              <w:rPr>
-                <w:rFonts w:ascii="Helvetica"/>
-                <w:i/>
-                <w:color w:val="000000"/>
-                <w:sz w:val="22"/>
-                <w:szCs w:val="22"/>
-              </w:rPr>
-              <w:t>rattus</w:t>
-            </w:r>
-            <w:proofErr w:type="spellEnd"/>
+              <w:t>Rattus rattus</w:t>
+            </w:r>
           </w:p>
         </w:tc>
         <w:tc>
@@ -13613,7 +12565,6 @@
               <w:ind w:left="100" w:right="100"/>
               <w:jc w:val="center"/>
             </w:pPr>
-            <w:proofErr w:type="spellStart"/>
             <w:r>
               <w:rPr>
                 <w:rFonts w:ascii="Helvetica"/>
@@ -13622,31 +12573,8 @@
                 <w:sz w:val="22"/>
                 <w:szCs w:val="22"/>
               </w:rPr>
-              <w:t>Arvicanthis</w:t>
-            </w:r>
-            <w:proofErr w:type="spellEnd"/>
-            <w:r>
-              <w:rPr>
-                <w:rFonts w:ascii="Helvetica"/>
-                <w:i/>
-                <w:color w:val="000000"/>
-                <w:sz w:val="22"/>
-                <w:szCs w:val="22"/>
-              </w:rPr>
-              <w:t xml:space="preserve"> </w:t>
-            </w:r>
-            <w:proofErr w:type="spellStart"/>
-            <w:r>
-              <w:rPr>
-                <w:rFonts w:ascii="Helvetica"/>
-                <w:i/>
-                <w:color w:val="000000"/>
-                <w:sz w:val="22"/>
-                <w:szCs w:val="22"/>
-              </w:rPr>
-              <w:t>niloticus</w:t>
-            </w:r>
-            <w:proofErr w:type="spellEnd"/>
+              <w:t>Arvicanthis niloticus</w:t>
+            </w:r>
           </w:p>
         </w:tc>
         <w:tc>
@@ -13922,7 +12850,6 @@
               <w:ind w:left="100" w:right="100"/>
               <w:jc w:val="center"/>
             </w:pPr>
-            <w:proofErr w:type="spellStart"/>
             <w:r>
               <w:rPr>
                 <w:rFonts w:ascii="Helvetica"/>
@@ -13931,31 +12858,8 @@
                 <w:sz w:val="22"/>
                 <w:szCs w:val="22"/>
               </w:rPr>
-              <w:t>Crocidura</w:t>
-            </w:r>
-            <w:proofErr w:type="spellEnd"/>
-            <w:r>
-              <w:rPr>
-                <w:rFonts w:ascii="Helvetica"/>
-                <w:i/>
-                <w:color w:val="000000"/>
-                <w:sz w:val="22"/>
-                <w:szCs w:val="22"/>
-              </w:rPr>
-              <w:t xml:space="preserve"> </w:t>
-            </w:r>
-            <w:proofErr w:type="spellStart"/>
-            <w:r>
-              <w:rPr>
-                <w:rFonts w:ascii="Helvetica"/>
-                <w:i/>
-                <w:color w:val="000000"/>
-                <w:sz w:val="22"/>
-                <w:szCs w:val="22"/>
-              </w:rPr>
-              <w:t>olivieri</w:t>
-            </w:r>
-            <w:proofErr w:type="spellEnd"/>
+              <w:t>Crocidura olivieri</w:t>
+            </w:r>
           </w:p>
         </w:tc>
         <w:tc>
@@ -15333,20 +14237,8 @@
                 <w:sz w:val="22"/>
                 <w:szCs w:val="22"/>
               </w:rPr>
-              <w:t xml:space="preserve">Rattus </w:t>
-            </w:r>
-            <w:proofErr w:type="spellStart"/>
-            <w:r>
-              <w:rPr>
-                <w:rFonts w:ascii="Helvetica"/>
-                <w:i/>
-                <w:color w:val="000000"/>
-                <w:sz w:val="22"/>
-                <w:szCs w:val="22"/>
-              </w:rPr>
-              <w:t>rattus</w:t>
-            </w:r>
-            <w:proofErr w:type="spellEnd"/>
+              <w:t>Rattus rattus</w:t>
+            </w:r>
           </w:p>
         </w:tc>
         <w:tc>
@@ -15630,20 +14522,8 @@
                 <w:sz w:val="22"/>
                 <w:szCs w:val="22"/>
               </w:rPr>
-              <w:t xml:space="preserve">Mastomys </w:t>
-            </w:r>
-            <w:proofErr w:type="spellStart"/>
-            <w:r>
-              <w:rPr>
-                <w:rFonts w:ascii="Helvetica"/>
-                <w:i/>
-                <w:color w:val="000000"/>
-                <w:sz w:val="22"/>
-                <w:szCs w:val="22"/>
-              </w:rPr>
-              <w:t>erythroleucus</w:t>
-            </w:r>
-            <w:proofErr w:type="spellEnd"/>
+              <w:t>Mastomys erythroleucus</w:t>
+            </w:r>
           </w:p>
         </w:tc>
         <w:tc>
@@ -16204,7 +15084,6 @@
               <w:ind w:left="100" w:right="100"/>
               <w:jc w:val="center"/>
             </w:pPr>
-            <w:proofErr w:type="spellStart"/>
             <w:r>
               <w:rPr>
                 <w:rFonts w:ascii="Helvetica"/>
@@ -16213,31 +15092,8 @@
                 <w:sz w:val="22"/>
                 <w:szCs w:val="22"/>
               </w:rPr>
-              <w:t>Cricetomys</w:t>
-            </w:r>
-            <w:proofErr w:type="spellEnd"/>
-            <w:r>
-              <w:rPr>
-                <w:rFonts w:ascii="Helvetica"/>
-                <w:i/>
-                <w:color w:val="000000"/>
-                <w:sz w:val="22"/>
-                <w:szCs w:val="22"/>
-              </w:rPr>
-              <w:t xml:space="preserve"> </w:t>
-            </w:r>
-            <w:proofErr w:type="spellStart"/>
-            <w:r>
-              <w:rPr>
-                <w:rFonts w:ascii="Helvetica"/>
-                <w:i/>
-                <w:color w:val="000000"/>
-                <w:sz w:val="22"/>
-                <w:szCs w:val="22"/>
-              </w:rPr>
-              <w:t>gambianus</w:t>
-            </w:r>
-            <w:proofErr w:type="spellEnd"/>
+              <w:t>Cricetomys gambianus</w:t>
+            </w:r>
           </w:p>
         </w:tc>
         <w:tc>
@@ -16465,43 +15321,17 @@
         <w:spacing w:line="480" w:lineRule="auto"/>
       </w:pPr>
       <w:r>
-        <w:t xml:space="preserve">Endemic rodent zoonoses and novel pathogen emergence from rodent hosts are predicted to have an increasing burden in West Africa and globally [10]. Here we have </w:t>
-      </w:r>
-      <w:proofErr w:type="spellStart"/>
-      <w:r>
-        <w:t>synthesised</w:t>
-      </w:r>
-      <w:proofErr w:type="spellEnd"/>
-      <w:r>
-        <w:t xml:space="preserve"> data from 126 rodent trapping studies containing information on more than 72,000 rodents across 1,611 trap sites producing an estimated 942,669 trap nights across 14 West African countries. Locations studie</w:t>
+        <w:t>Endemic rodent zoonoses and novel pathogen emergence from rodent hosts are predicted to have an increasing burden in West Africa and globally [10]. Here we have synthesised data from 126 rodent trapping studies containing information on more than 72,000 rodents across 1,611 trap sites producing an estimated 942,669 trap nights across 14 West African countries. Locations studie</w:t>
       </w:r>
       <w:r>
         <w:t>d</w:t>
       </w:r>
       <w:r>
-        <w:t xml:space="preserve"> are complementary to curated datasets (</w:t>
-      </w:r>
-      <w:proofErr w:type="gramStart"/>
-      <w:r>
-        <w:t>e.g.</w:t>
-      </w:r>
-      <w:proofErr w:type="gramEnd"/>
-      <w:r>
-        <w:t xml:space="preserve"> IUCN, GBIF), incorporation of our </w:t>
-      </w:r>
-      <w:proofErr w:type="spellStart"/>
-      <w:r>
-        <w:t>synthesised</w:t>
-      </w:r>
-      <w:proofErr w:type="spellEnd"/>
-      <w:r>
-        <w:t xml:space="preserve"> dataset when assessing zoonosis risk based on host distributions could counteract some of the biases inherent to these curated datasets [18]. We identified 25 host-pathogen pairs reported from included studies, 15 of these were not included in a consolidated host-pathogen dataset. Generally, the number of different species tested for a pathogen and the spatial extent of these sampling locations were limited. These findings highlight </w:t>
-      </w:r>
-      <w:proofErr w:type="gramStart"/>
+        <w:t xml:space="preserve"> are complementary to curated datasets (e.g. IUCN, GBIF), incorporation of our synthesised dataset when assessing zoonosis risk based on host distributions could counteract some of the biases inherent to these curated datasets [18]. We identified 25 host-pathogen pairs reported from included studies, 15 of these were not included in a consolidated host-pathogen dataset. Generally, the number of different species tested for a pathogen and the spatial extent of these sampling locations were limited. These findings highlight </w:t>
+      </w:r>
       <w:r>
         <w:t>a number of</w:t>
       </w:r>
-      <w:proofErr w:type="gramEnd"/>
       <w:r>
         <w:t xml:space="preserve"> sampling bias, supporting calls for further pathogen sampling across diverse species in zoonotic hotspots [45].</w:t>
       </w:r>
@@ -16519,15 +15349,7 @@
         <w:t>like</w:t>
       </w:r>
       <w:r>
-        <w:t xml:space="preserve"> biodiversity data, showed important spatial biases [20]. Relative trapping effort bias was greater in Benin, Guinea, </w:t>
-      </w:r>
-      <w:proofErr w:type="gramStart"/>
-      <w:r>
-        <w:t>Senegal</w:t>
-      </w:r>
-      <w:proofErr w:type="gramEnd"/>
-      <w:r>
-        <w:t xml:space="preserve"> and Sierra Leone driven by long-standing research collaborations investigating the invasion non-native rodent species (</w:t>
+        <w:t xml:space="preserve"> biodiversity data, showed important spatial biases [20]. Relative trapping effort bias was greater in Benin, Guinea, Senegal and Sierra Leone driven by long-standing research collaborations investigating the invasion non-native rodent species (</w:t>
       </w:r>
       <w:r>
         <w:rPr>
@@ -16544,17 +15366,8 @@
           <w:i/>
           <w:iCs/>
         </w:rPr>
-        <w:t xml:space="preserve">R. </w:t>
-      </w:r>
-      <w:proofErr w:type="spellStart"/>
-      <w:r>
-        <w:rPr>
-          <w:i/>
-          <w:iCs/>
-        </w:rPr>
-        <w:t>rattus</w:t>
-      </w:r>
-      <w:proofErr w:type="spellEnd"/>
+        <w:t>R. rattus</w:t>
+      </w:r>
       <w:r>
         <w:t xml:space="preserve">) and the hazard of endemic zoonosis outbreaks (e.g., </w:t>
       </w:r>
@@ -16572,23 +15385,7 @@
         <w:t>under sampled</w:t>
       </w:r>
       <w:r>
-        <w:t xml:space="preserve">, particularly Burkina Faso, Côte d’Ivoire, </w:t>
-      </w:r>
-      <w:proofErr w:type="gramStart"/>
-      <w:r>
-        <w:t>Ghana</w:t>
-      </w:r>
-      <w:proofErr w:type="gramEnd"/>
-      <w:r>
-        <w:t xml:space="preserve"> and Nigeria, despite these countries facing many of the same challenges. For example, annual outbreaks of Lassa fever are reported in Nigeria and there are potentially 60,000 </w:t>
-      </w:r>
-      <w:proofErr w:type="spellStart"/>
-      <w:r>
-        <w:t>unrecognised</w:t>
-      </w:r>
-      <w:proofErr w:type="spellEnd"/>
-      <w:r>
-        <w:t xml:space="preserve"> cases of Lassa fever every year in Côte d’Ivoire and Ghana [46]. Rodent sampling should be targeted towards currently under sampled regions to reduce </w:t>
+        <w:t xml:space="preserve">, particularly Burkina Faso, Côte d’Ivoire, Ghana and Nigeria, despite these countries facing many of the same challenges. For example, annual outbreaks of Lassa fever are reported in Nigeria and there are potentially 60,000 unrecognised cases of Lassa fever every year in Côte d’Ivoire and Ghana [46]. Rodent sampling should be targeted towards currently under sampled regions to reduce </w:t>
       </w:r>
       <w:r>
         <w:t xml:space="preserve">the potential impact of </w:t>
@@ -16609,15 +15406,7 @@
         <w:spacing w:line="480" w:lineRule="auto"/>
       </w:pPr>
       <w:r>
-        <w:t xml:space="preserve">Rodent trapping studies provide geographic and temporally </w:t>
-      </w:r>
-      <w:proofErr w:type="spellStart"/>
-      <w:r>
-        <w:t>contextualised</w:t>
-      </w:r>
-      <w:proofErr w:type="spellEnd"/>
-      <w:r>
-        <w:t xml:space="preserve"> data on both species detection and non-detection which are not available from curated datasets. Non-detection data can improve models of species distributions, unfortunately, high levels of missing data on trapping effort will continue to confound the allocations of non-detections as true absences [47]. Models of host species occurrence and abundance, improved by incorporating species absence, are important to assess the effect of land use and climate change on endemic zoonosis spillover to human populations and direct limited public health resources towards regions at greatest risk [48,49].</w:t>
+        <w:t>Rodent trapping studies provide geographic and temporally contextualised data on both species detection and non-detection which are not available from curated datasets. Non-detection data can improve models of species distributions, unfortunately, high levels of missing data on trapping effort will continue to confound the allocations of non-detections as true absences [47]. Models of host species occurrence and abundance, improved by incorporating species absence, are important to assess the effect of land use and climate change on endemic zoonosis spillover to human populations and direct limited public health resources towards regions at greatest risk [48,49].</w:t>
       </w:r>
     </w:p>
     <w:p>
@@ -16626,15 +15415,7 @@
         <w:spacing w:line="480" w:lineRule="auto"/>
       </w:pPr>
       <w:r>
-        <w:t>Currently available consolidated datasets on host-pathogen associations (</w:t>
-      </w:r>
-      <w:proofErr w:type="gramStart"/>
-      <w:r>
-        <w:t>e.g.</w:t>
-      </w:r>
-      <w:proofErr w:type="gramEnd"/>
-      <w:r>
-        <w:t xml:space="preserve"> CLOVER, EID2 and GMPD2) do not include spatial or temporal components [50]. The current synthesis of rodent trapping studies has highlighted that pathogens have been sparsely sampled within a </w:t>
+        <w:t xml:space="preserve">Currently available consolidated datasets on host-pathogen associations (e.g. CLOVER, EID2 and GMPD2) do not include spatial or temporal components [50]. The current synthesis of rodent trapping studies has highlighted that pathogens have been sparsely sampled within a </w:t>
       </w:r>
       <w:r>
         <w:lastRenderedPageBreak/>
@@ -16654,17 +15435,8 @@
           <w:i/>
           <w:iCs/>
         </w:rPr>
-        <w:t xml:space="preserve">Hylomyscus </w:t>
-      </w:r>
-      <w:proofErr w:type="spellStart"/>
-      <w:r>
-        <w:rPr>
-          <w:i/>
-          <w:iCs/>
-        </w:rPr>
-        <w:t>pamfi</w:t>
-      </w:r>
-      <w:proofErr w:type="spellEnd"/>
+        <w:t>Hylomyscus pamfi</w:t>
+      </w:r>
       <w:r>
         <w:t xml:space="preserve"> infected with </w:t>
       </w:r>
@@ -16683,36 +15455,18 @@
           <w:i/>
           <w:iCs/>
         </w:rPr>
-        <w:t xml:space="preserve">R. </w:t>
-      </w:r>
-      <w:proofErr w:type="spellStart"/>
+        <w:t>R. rattus</w:t>
+      </w:r>
+      <w:r>
+        <w:t xml:space="preserve"> infected with </w:t>
+      </w:r>
       <w:r>
         <w:rPr>
           <w:i/>
           <w:iCs/>
         </w:rPr>
-        <w:t>rattus</w:t>
-      </w:r>
-      <w:proofErr w:type="spellEnd"/>
-      <w:r>
-        <w:t xml:space="preserve"> infected with </w:t>
-      </w:r>
-      <w:r>
-        <w:rPr>
-          <w:i/>
-          <w:iCs/>
-        </w:rPr>
-        <w:t xml:space="preserve">Coxiella </w:t>
-      </w:r>
-      <w:proofErr w:type="spellStart"/>
-      <w:r>
-        <w:rPr>
-          <w:i/>
-          <w:iCs/>
-        </w:rPr>
-        <w:t>burnetii</w:t>
-      </w:r>
-      <w:proofErr w:type="spellEnd"/>
+        <w:t>Coxiella burnetii</w:t>
+      </w:r>
       <w:r>
         <w:t xml:space="preserve">, will not be included when solely </w:t>
       </w:r>
@@ -16799,15 +15553,7 @@
         <w:t>inference</w:t>
       </w:r>
       <w:r>
-        <w:t xml:space="preserve"> of the </w:t>
-      </w:r>
-      <w:proofErr w:type="spellStart"/>
-      <w:r>
-        <w:t>spatio</w:t>
-      </w:r>
-      <w:proofErr w:type="spellEnd"/>
-      <w:r>
-        <w:t>-temporal dynamics of host populations and the risk of endemic zoonosis spillover events. Despite these challenges we propose that rodent trapping studies can provide an important source of data to supplement curated datasets on rodent distributions to quantify the risk of endemic zoonosis spillover events and the hazard of novel pathogen emergence.</w:t>
+        <w:t xml:space="preserve"> of the spatio-temporal dynamics of host populations and the risk of endemic zoonosis spillover events. Despite these challenges we propose that rodent trapping studies can provide an important source of data to supplement curated datasets on rodent distributions to quantify the risk of endemic zoonosis spillover events and the hazard of novel pathogen emergence.</w:t>
       </w:r>
     </w:p>
     <w:p>
@@ -16825,15 +15571,7 @@
         <w:spacing w:line="480" w:lineRule="auto"/>
       </w:pPr>
       <w:r>
-        <w:t xml:space="preserve">DS – </w:t>
-      </w:r>
-      <w:proofErr w:type="spellStart"/>
-      <w:r>
-        <w:t>Conceptualisation</w:t>
-      </w:r>
-      <w:proofErr w:type="spellEnd"/>
-      <w:r>
-        <w:t>, Data Curation, Formal Analysis</w:t>
+        <w:t>DS – Conceptualisation, Data Curation, Formal Analysis</w:t>
       </w:r>
       <w:r>
         <w:t>, Writing</w:t>
@@ -16857,13 +15595,8 @@
         <w:lastRenderedPageBreak/>
         <w:t xml:space="preserve">KEJ – </w:t>
       </w:r>
-      <w:proofErr w:type="spellStart"/>
-      <w:r>
-        <w:t>Conceptualisation</w:t>
-      </w:r>
-      <w:proofErr w:type="spellEnd"/>
-      <w:r>
-        <w:t xml:space="preserve">, </w:t>
+      <w:r>
+        <w:t xml:space="preserve">Conceptualisation, </w:t>
       </w:r>
       <w:r>
         <w:t>Supervision, Writing – Review and Editing</w:t>
@@ -16875,15 +15608,7 @@
         <w:spacing w:line="480" w:lineRule="auto"/>
       </w:pPr>
       <w:r>
-        <w:t xml:space="preserve">DWJ </w:t>
-      </w:r>
-      <w:proofErr w:type="gramStart"/>
-      <w:r>
-        <w:t>&amp;  RK</w:t>
-      </w:r>
-      <w:proofErr w:type="gramEnd"/>
-      <w:r>
-        <w:t xml:space="preserve"> – Supervision, Funding Acquisition, Writing – Review and Editing</w:t>
+        <w:t>DWJ &amp;  RK – Supervision, Funding Acquisition, Writing – Review and Editing</w:t>
       </w:r>
     </w:p>
     <w:p>
@@ -16901,15 +15626,7 @@
         <w:spacing w:line="480" w:lineRule="auto"/>
       </w:pPr>
       <w:r>
-        <w:t xml:space="preserve">All data and code to reproduce this analysis is available in an archived </w:t>
-      </w:r>
-      <w:proofErr w:type="spellStart"/>
-      <w:r>
-        <w:t>Zenodo</w:t>
-      </w:r>
-      <w:proofErr w:type="spellEnd"/>
-      <w:r>
-        <w:t xml:space="preserve"> repository</w:t>
+        <w:t>All data and code to reproduce this analysis is available in an archived Zenodo repository</w:t>
       </w:r>
       <w:r>
         <w:t xml:space="preserve"> [32]</w:t>
@@ -16942,15 +15659,7 @@
       </w:r>
       <w:r>
         <w:tab/>
-        <w:t>Bernstein AS, Ando AW, Loch-</w:t>
-      </w:r>
-      <w:proofErr w:type="spellStart"/>
-      <w:r>
-        <w:t>Temzelides</w:t>
-      </w:r>
-      <w:proofErr w:type="spellEnd"/>
-      <w:r>
-        <w:t xml:space="preserve"> T, Vale MM, Li BV, Li H, et al. The costs and benefits of primary prevention of zoonotic pandemics. Science Advances. 2022;8: eabl4183. doi:</w:t>
+        <w:t>Bernstein AS, Ando AW, Loch-Temzelides T, Vale MM, Li BV, Li H, et al. The costs and benefits of primary prevention of zoonotic pandemics. Science Advances. 2022;8: eabl4183. doi:</w:t>
       </w:r>
       <w:hyperlink r:id="rId13" w:history="1">
         <w:r>
@@ -16958,23 +15667,7 @@
             <w:rStyle w:val="Hyperlink"/>
             <w:u w:val="single"/>
           </w:rPr>
-          <w:t>10.1126/</w:t>
-        </w:r>
-        <w:proofErr w:type="gramStart"/>
-        <w:r>
-          <w:rPr>
-            <w:rStyle w:val="Hyperlink"/>
-            <w:u w:val="single"/>
-          </w:rPr>
-          <w:t>sciadv.abl</w:t>
-        </w:r>
-        <w:proofErr w:type="gramEnd"/>
-        <w:r>
-          <w:rPr>
-            <w:rStyle w:val="Hyperlink"/>
-            <w:u w:val="single"/>
-          </w:rPr>
-          <w:t>4183</w:t>
+          <w:t>10.1126/sciadv.abl4183</w:t>
         </w:r>
       </w:hyperlink>
     </w:p>
@@ -16990,31 +15683,7 @@
       </w:r>
       <w:r>
         <w:tab/>
-        <w:t>Allen T, Murray KA, Zambrana-</w:t>
-      </w:r>
-      <w:proofErr w:type="spellStart"/>
-      <w:r>
-        <w:t>Torrelio</w:t>
-      </w:r>
-      <w:proofErr w:type="spellEnd"/>
-      <w:r>
-        <w:t xml:space="preserve"> C, Morse SS, </w:t>
-      </w:r>
-      <w:proofErr w:type="spellStart"/>
-      <w:r>
-        <w:t>Rondinini</w:t>
-      </w:r>
-      <w:proofErr w:type="spellEnd"/>
-      <w:r>
-        <w:t xml:space="preserve"> C, Di Marco M, et al. Global </w:t>
-      </w:r>
-      <w:proofErr w:type="gramStart"/>
-      <w:r>
-        <w:t>hotspots</w:t>
-      </w:r>
-      <w:proofErr w:type="gramEnd"/>
-      <w:r>
-        <w:t xml:space="preserve"> and correlates of emerging zoonotic diseases. Nature Communications. 2017;8: 1124. doi:</w:t>
+        <w:t>Allen T, Murray KA, Zambrana-Torrelio C, Morse SS, Rondinini C, Di Marco M, et al. Global hotspots and correlates of emerging zoonotic diseases. Nature Communications. 2017;8: 1124. doi:</w:t>
       </w:r>
       <w:hyperlink r:id="rId14" w:history="1">
         <w:r>
@@ -17038,15 +15707,7 @@
       </w:r>
       <w:r>
         <w:tab/>
-        <w:t xml:space="preserve">Hassell JM, </w:t>
-      </w:r>
-      <w:proofErr w:type="spellStart"/>
-      <w:r>
-        <w:t>Begon</w:t>
-      </w:r>
-      <w:proofErr w:type="spellEnd"/>
-      <w:r>
-        <w:t xml:space="preserve"> M, Ward MJ, Fèvre EM. Urbanization and disease emergence: Dynamics at the wildlife–livestock–human interface. Trends in Ecology &amp; Evolution. 2017;32: 55–67. doi:</w:t>
+        <w:t>Hassell JM, Begon M, Ward MJ, Fèvre EM. Urbanization and disease emergence: Dynamics at the wildlife–livestock–human interface. Trends in Ecology &amp; Evolution. 2017;32: 55–67. doi:</w:t>
       </w:r>
       <w:hyperlink r:id="rId15" w:history="1">
         <w:r>
@@ -17095,15 +15756,7 @@
       </w:r>
       <w:r>
         <w:tab/>
-        <w:t xml:space="preserve">McMahon BJ, Morand S, Gray JS. Ecosystem change and zoonoses in the </w:t>
-      </w:r>
-      <w:proofErr w:type="spellStart"/>
-      <w:r>
-        <w:t>anthropocene</w:t>
-      </w:r>
-      <w:proofErr w:type="spellEnd"/>
-      <w:r>
-        <w:t>. Zoonoses and Public Health. 2018;65: 755–765. doi:</w:t>
+        <w:t>McMahon BJ, Morand S, Gray JS. Ecosystem change and zoonoses in the anthropocene. Zoonoses and Public Health. 2018;65: 755–765. doi:</w:t>
       </w:r>
       <w:hyperlink r:id="rId17" w:history="1">
         <w:r>
@@ -17127,15 +15780,7 @@
       </w:r>
       <w:r>
         <w:tab/>
-        <w:t xml:space="preserve">Maudlin I, Eisler MC, Welburn SC. Neglected and endemic zoonoses. </w:t>
-      </w:r>
-      <w:proofErr w:type="spellStart"/>
-      <w:r>
-        <w:t>Philos</w:t>
-      </w:r>
-      <w:proofErr w:type="spellEnd"/>
-      <w:r>
-        <w:t xml:space="preserve"> Trans R Soc Lond B Biol Sci. 2009;364: 2777–2787. doi:</w:t>
+        <w:t>Maudlin I, Eisler MC, Welburn SC. Neglected and endemic zoonoses. Philos Trans R Soc Lond B Biol Sci. 2009;364: 2777–2787. doi:</w:t>
       </w:r>
       <w:hyperlink r:id="rId18" w:history="1">
         <w:r>
@@ -17159,23 +15804,7 @@
       </w:r>
       <w:r>
         <w:tab/>
-        <w:t xml:space="preserve">Halliday JEB, Allan KJ, </w:t>
-      </w:r>
-      <w:proofErr w:type="spellStart"/>
-      <w:r>
-        <w:t>Ekwem</w:t>
-      </w:r>
-      <w:proofErr w:type="spellEnd"/>
-      <w:r>
-        <w:t xml:space="preserve"> D, Cleaveland S, </w:t>
-      </w:r>
-      <w:proofErr w:type="spellStart"/>
-      <w:r>
-        <w:t>Kazwala</w:t>
-      </w:r>
-      <w:proofErr w:type="spellEnd"/>
-      <w:r>
-        <w:t xml:space="preserve"> RR, Crump JA. Endemic zoonoses in the tropics: A public health problem hiding in plain sight. Vet Rec. 2015;176: 220–225. doi:</w:t>
+        <w:t>Halliday JEB, Allan KJ, Ekwem D, Cleaveland S, Kazwala RR, Crump JA. Endemic zoonoses in the tropics: A public health problem hiding in plain sight. Vet Rec. 2015;176: 220–225. doi:</w:t>
       </w:r>
       <w:hyperlink r:id="rId19" w:history="1">
         <w:r>
@@ -17199,23 +15828,7 @@
       </w:r>
       <w:r>
         <w:tab/>
-        <w:t xml:space="preserve">Molyneux D, Hallaj Z, Keusch GT, McManus DP, </w:t>
-      </w:r>
-      <w:proofErr w:type="spellStart"/>
-      <w:r>
-        <w:t>Ngowi</w:t>
-      </w:r>
-      <w:proofErr w:type="spellEnd"/>
-      <w:r>
-        <w:t xml:space="preserve"> H, Cleaveland S, et al. Zoonoses and </w:t>
-      </w:r>
-      <w:proofErr w:type="spellStart"/>
-      <w:r>
-        <w:t>marginalised</w:t>
-      </w:r>
-      <w:proofErr w:type="spellEnd"/>
-      <w:r>
-        <w:t xml:space="preserve"> infectious diseases of poverty: Where do we stand? Parasites &amp; Vectors. 2011;4: 106. doi:</w:t>
+        <w:t>Molyneux D, Hallaj Z, Keusch GT, McManus DP, Ngowi H, Cleaveland S, et al. Zoonoses and marginalised infectious diseases of poverty: Where do we stand? Parasites &amp; Vectors. 2011;4: 106. doi:</w:t>
       </w:r>
       <w:hyperlink r:id="rId20" w:history="1">
         <w:r>
@@ -17287,15 +15900,7 @@
       </w:r>
       <w:r>
         <w:tab/>
-        <w:t xml:space="preserve">Gibb R, Albery GF, </w:t>
-      </w:r>
-      <w:proofErr w:type="spellStart"/>
-      <w:r>
-        <w:t>Mollentze</w:t>
-      </w:r>
-      <w:proofErr w:type="spellEnd"/>
-      <w:r>
-        <w:t xml:space="preserve"> N, Eskew EA, Brierley L, Ryan SJ, et al. Mammal virus diversity estimates are unstable due to accelerating discovery effort. Biology Letters. 2021;18: 20210427. doi:</w:t>
+        <w:t>Gibb R, Albery GF, Mollentze N, Eskew EA, Brierley L, Ryan SJ, et al. Mammal virus diversity estimates are unstable due to accelerating discovery effort. Biology Letters. 2021;18: 20210427. doi:</w:t>
       </w:r>
       <w:hyperlink r:id="rId23" w:history="1">
         <w:r>
@@ -17319,23 +15924,7 @@
       </w:r>
       <w:r>
         <w:tab/>
-        <w:t xml:space="preserve">Fischer C, Gayer C, Kurucz K, Riesch F, </w:t>
-      </w:r>
-      <w:proofErr w:type="spellStart"/>
-      <w:r>
-        <w:t>Tscharntke</w:t>
-      </w:r>
-      <w:proofErr w:type="spellEnd"/>
-      <w:r>
-        <w:t xml:space="preserve"> T, </w:t>
-      </w:r>
-      <w:proofErr w:type="spellStart"/>
-      <w:r>
-        <w:t>Batáry</w:t>
-      </w:r>
-      <w:proofErr w:type="spellEnd"/>
-      <w:r>
-        <w:t xml:space="preserve"> P. Ecosystem services and disservices provided by small rodents in arable fields: Effects of local and landscape management. Journal of Applied Ecology. 2018;55: 548–558. doi:</w:t>
+        <w:t>Fischer C, Gayer C, Kurucz K, Riesch F, Tscharntke T, Batáry P. Ecosystem services and disservices provided by small rodents in arable fields: Effects of local and landscape management. Journal of Applied Ecology. 2018;55: 548–558. doi:</w:t>
       </w:r>
       <w:hyperlink r:id="rId24" w:history="1">
         <w:r>
@@ -17456,15 +16045,7 @@
       </w:r>
       <w:r>
         <w:tab/>
-        <w:t xml:space="preserve">Gibb R, </w:t>
-      </w:r>
-      <w:proofErr w:type="spellStart"/>
-      <w:r>
-        <w:t>Franklinos</w:t>
-      </w:r>
-      <w:proofErr w:type="spellEnd"/>
-      <w:r>
-        <w:t xml:space="preserve"> LHV, Redding DW, Jones KE. Ecosystem perspectives are needed to manage zoonotic risks in a changing climate. BMJ. 2020;371: m3389. doi:</w:t>
+        <w:t>Gibb R, Franklinos LHV, Redding DW, Jones KE. Ecosystem perspectives are needed to manage zoonotic risks in a changing climate. BMJ. 2020;371: m3389. doi:</w:t>
       </w:r>
       <w:hyperlink r:id="rId29" w:history="1">
         <w:r>
@@ -17488,22 +16069,7 @@
       </w:r>
       <w:r>
         <w:tab/>
-      </w:r>
-      <w:proofErr w:type="spellStart"/>
-      <w:r>
-        <w:t>Boakes</w:t>
-      </w:r>
-      <w:proofErr w:type="spellEnd"/>
-      <w:r>
-        <w:t xml:space="preserve"> EH, McGowan PJK, Fuller RA, Chang-</w:t>
-      </w:r>
-      <w:proofErr w:type="spellStart"/>
-      <w:r>
-        <w:t>qing</w:t>
-      </w:r>
-      <w:proofErr w:type="spellEnd"/>
-      <w:r>
-        <w:t xml:space="preserve"> D, Clark NE, O’Connor K, et al. Distorted views of biodiversity: Spatial and temporal bias in species occurrence data. PLOS Biology. 2010;8: e1000385. doi:</w:t>
+        <w:t>Boakes EH, McGowan PJK, Fuller RA, Chang-qing D, Clark NE, O’Connor K, et al. Distorted views of biodiversity: Spatial and temporal bias in species occurrence data. PLOS Biology. 2010;8: e1000385. doi:</w:t>
       </w:r>
       <w:hyperlink r:id="rId30" w:history="1">
         <w:r>
@@ -17527,31 +16093,7 @@
       </w:r>
       <w:r>
         <w:tab/>
-        <w:t xml:space="preserve">Bowler DE, Callaghan CT, Bhandari N, Henle K, Benjamin Barth M, </w:t>
-      </w:r>
-      <w:proofErr w:type="spellStart"/>
-      <w:r>
-        <w:t>Koppitz</w:t>
-      </w:r>
-      <w:proofErr w:type="spellEnd"/>
-      <w:r>
-        <w:t xml:space="preserve"> C, et al. Temporal trends in the spatial bias of species occurrence records. </w:t>
-      </w:r>
-      <w:proofErr w:type="spellStart"/>
-      <w:r>
-        <w:t>Ecography</w:t>
-      </w:r>
-      <w:proofErr w:type="spellEnd"/>
-      <w:r>
-        <w:t xml:space="preserve">. </w:t>
-      </w:r>
-      <w:proofErr w:type="gramStart"/>
-      <w:r>
-        <w:t>2022;n</w:t>
-      </w:r>
-      <w:proofErr w:type="gramEnd"/>
-      <w:r>
-        <w:t>/a: e06219. doi:</w:t>
+        <w:t>Bowler DE, Callaghan CT, Bhandari N, Henle K, Benjamin Barth M, Koppitz C, et al. Temporal trends in the spatial bias of species occurrence records. Ecography. 2022;n/a: e06219. doi:</w:t>
       </w:r>
       <w:hyperlink r:id="rId31" w:history="1">
         <w:r>
@@ -17575,23 +16117,7 @@
       </w:r>
       <w:r>
         <w:tab/>
-        <w:t xml:space="preserve">Beck J, </w:t>
-      </w:r>
-      <w:proofErr w:type="spellStart"/>
-      <w:r>
-        <w:t>Böller</w:t>
-      </w:r>
-      <w:proofErr w:type="spellEnd"/>
-      <w:r>
-        <w:t xml:space="preserve"> M, Erhardt A, </w:t>
-      </w:r>
-      <w:proofErr w:type="spellStart"/>
-      <w:r>
-        <w:t>Schwanghart</w:t>
-      </w:r>
-      <w:proofErr w:type="spellEnd"/>
-      <w:r>
-        <w:t xml:space="preserve"> W. Spatial bias in the GBIF database and its effect on modeling species’ geographic distributions. Ecological Informatics. 2014;19: 10–15. doi:</w:t>
+        <w:t>Beck J, Böller M, Erhardt A, Schwanghart W. Spatial bias in the GBIF database and its effect on modeling species’ geographic distributions. Ecological Informatics. 2014;19: 10–15. doi:</w:t>
       </w:r>
       <w:hyperlink r:id="rId32" w:history="1">
         <w:r>
@@ -17616,15 +16142,7 @@
       </w:r>
       <w:r>
         <w:tab/>
-        <w:t xml:space="preserve">Plowright RK, Becker DJ, McCallum H, Manlove KR. Sampling to elucidate the dynamics of infections in reservoir hosts. </w:t>
-      </w:r>
-      <w:proofErr w:type="spellStart"/>
-      <w:r>
-        <w:t>Philos</w:t>
-      </w:r>
-      <w:proofErr w:type="spellEnd"/>
-      <w:r>
-        <w:t xml:space="preserve"> Trans R Soc Lond B Biol Sci. 2019;374: 20180336. doi:</w:t>
+        <w:t>Plowright RK, Becker DJ, McCallum H, Manlove KR. Sampling to elucidate the dynamics of infections in reservoir hosts. Philos Trans R Soc Lond B Biol Sci. 2019;374: 20180336. doi:</w:t>
       </w:r>
       <w:hyperlink r:id="rId33" w:history="1">
         <w:r>
@@ -17648,15 +16166,7 @@
       </w:r>
       <w:r>
         <w:tab/>
-        <w:t xml:space="preserve">Carlson CJ, Farrell MJ, Grange Z, Han BA, </w:t>
-      </w:r>
-      <w:proofErr w:type="spellStart"/>
-      <w:r>
-        <w:t>Mollentze</w:t>
-      </w:r>
-      <w:proofErr w:type="spellEnd"/>
-      <w:r>
-        <w:t xml:space="preserve"> N, Phelan AL, et al. The future of zoonotic risk prediction. Philosophical Transactions of the Royal Society B: Biological Sciences. 2021;376: 20200358. doi:</w:t>
+        <w:t>Carlson CJ, Farrell MJ, Grange Z, Han BA, Mollentze N, Phelan AL, et al. The future of zoonotic risk prediction. Philosophical Transactions of the Royal Society B: Biological Sciences. 2021;376: 20200358. doi:</w:t>
       </w:r>
       <w:hyperlink r:id="rId34" w:history="1">
         <w:r>
@@ -17680,15 +16190,7 @@
       </w:r>
       <w:r>
         <w:tab/>
-        <w:t xml:space="preserve">Wille M, Geoghegan JL, Holmes EC. How accurately can we assess zoonotic risk? Dobson AP, editor. </w:t>
-      </w:r>
-      <w:proofErr w:type="spellStart"/>
-      <w:r>
-        <w:t>PLoS</w:t>
-      </w:r>
-      <w:proofErr w:type="spellEnd"/>
-      <w:r>
-        <w:t xml:space="preserve"> Biol. 2021;19: e3001135. doi:</w:t>
+        <w:t>Wille M, Geoghegan JL, Holmes EC. How accurately can we assess zoonotic risk? Dobson AP, editor. PLoS Biol. 2021;19: e3001135. doi:</w:t>
       </w:r>
       <w:hyperlink r:id="rId35" w:history="1">
         <w:r>
@@ -17712,15 +16214,7 @@
       </w:r>
       <w:r>
         <w:tab/>
-        <w:t xml:space="preserve">Redding DW, Lucas TCD, Blackburn TM, Jones KE. Evaluating </w:t>
-      </w:r>
-      <w:proofErr w:type="spellStart"/>
-      <w:r>
-        <w:t>bayesian</w:t>
-      </w:r>
-      <w:proofErr w:type="spellEnd"/>
-      <w:r>
-        <w:t xml:space="preserve"> spatial methods for modelling species distributions with clumped and restricted occurrence data. PLOS ONE. 2017;12: e0187602. doi:</w:t>
+        <w:t>Redding DW, Lucas TCD, Blackburn TM, Jones KE. Evaluating bayesian spatial methods for modelling species distributions with clumped and restricted occurrence data. PLOS ONE. 2017;12: e0187602. doi:</w:t>
       </w:r>
       <w:hyperlink r:id="rId36" w:history="1">
         <w:r>
@@ -17744,15 +16238,7 @@
       </w:r>
       <w:r>
         <w:tab/>
-        <w:t xml:space="preserve">Grace D, Mutua F, </w:t>
-      </w:r>
-      <w:proofErr w:type="spellStart"/>
-      <w:r>
-        <w:t>Ochungo</w:t>
-      </w:r>
-      <w:proofErr w:type="spellEnd"/>
-      <w:r>
-        <w:t xml:space="preserve"> P, Kruska R, Jones K, Brierley L, et al. Mapping of poverty and likely zoonoses hotspots. 2012. </w:t>
+        <w:t xml:space="preserve">Grace D, Mutua F, Ochungo P, Kruska R, Jones K, Brierley L, et al. Mapping of poverty and likely zoonoses hotspots. 2012. </w:t>
       </w:r>
     </w:p>
     <w:p>
@@ -17767,30 +16253,7 @@
       </w:r>
       <w:r>
         <w:tab/>
-      </w:r>
-      <w:proofErr w:type="spellStart"/>
-      <w:r>
-        <w:t>Meerburg</w:t>
-      </w:r>
-      <w:proofErr w:type="spellEnd"/>
-      <w:r>
-        <w:t xml:space="preserve"> B, Singleton G, </w:t>
-      </w:r>
-      <w:proofErr w:type="spellStart"/>
-      <w:r>
-        <w:t>Kijlstra</w:t>
-      </w:r>
-      <w:proofErr w:type="spellEnd"/>
-      <w:r>
-        <w:t xml:space="preserve"> A. Rodent-borne </w:t>
-      </w:r>
-      <w:proofErr w:type="gramStart"/>
-      <w:r>
-        <w:t>diseases</w:t>
-      </w:r>
-      <w:proofErr w:type="gramEnd"/>
-      <w:r>
-        <w:t xml:space="preserve"> and their risks for public health. Critical reviews in microbiology. 2009;35: 221–70. doi:</w:t>
+        <w:t>Meerburg B, Singleton G, Kijlstra A. Rodent-borne diseases and their risks for public health. Critical reviews in microbiology. 2009;35: 221–70. doi:</w:t>
       </w:r>
       <w:hyperlink r:id="rId37" w:history="1">
         <w:r>
@@ -17814,31 +16277,7 @@
       </w:r>
       <w:r>
         <w:tab/>
-        <w:t xml:space="preserve">Galeh TM, Sarvi S, Montazeri M, </w:t>
-      </w:r>
-      <w:proofErr w:type="spellStart"/>
-      <w:r>
-        <w:t>Moosazadeh</w:t>
-      </w:r>
-      <w:proofErr w:type="spellEnd"/>
-      <w:r>
-        <w:t xml:space="preserve"> M, </w:t>
-      </w:r>
-      <w:proofErr w:type="spellStart"/>
-      <w:r>
-        <w:t>Nakhaei</w:t>
-      </w:r>
-      <w:proofErr w:type="spellEnd"/>
-      <w:r>
-        <w:t xml:space="preserve"> M, </w:t>
-      </w:r>
-      <w:proofErr w:type="spellStart"/>
-      <w:r>
-        <w:t>Shariatzadeh</w:t>
-      </w:r>
-      <w:proofErr w:type="spellEnd"/>
-      <w:r>
-        <w:t xml:space="preserve"> SA, et al. Global status of toxoplasma gondii seroprevalence in rodents: A systematic review and meta-analysis. Frontiers in Veterinary Science. 2020;7. Available: </w:t>
+        <w:t xml:space="preserve">Galeh TM, Sarvi S, Montazeri M, Moosazadeh M, Nakhaei M, Shariatzadeh SA, et al. Global status of toxoplasma gondii seroprevalence in rodents: A systematic review and meta-analysis. Frontiers in Veterinary Science. 2020;7. Available: </w:t>
       </w:r>
       <w:hyperlink r:id="rId38" w:history="1">
         <w:r>
@@ -17863,30 +16302,7 @@
       </w:r>
       <w:r>
         <w:tab/>
-      </w:r>
-      <w:proofErr w:type="spellStart"/>
-      <w:r>
-        <w:t>Bovendorp</w:t>
-      </w:r>
-      <w:proofErr w:type="spellEnd"/>
-      <w:r>
-        <w:t xml:space="preserve"> RS, </w:t>
-      </w:r>
-      <w:proofErr w:type="spellStart"/>
-      <w:r>
-        <w:t>MCCleery</w:t>
-      </w:r>
-      <w:proofErr w:type="spellEnd"/>
-      <w:r>
-        <w:t xml:space="preserve"> RA, Galetti M. </w:t>
-      </w:r>
-      <w:proofErr w:type="spellStart"/>
-      <w:r>
-        <w:t>Optimising</w:t>
-      </w:r>
-      <w:proofErr w:type="spellEnd"/>
-      <w:r>
-        <w:t xml:space="preserve"> sampling methods for small mammal communities in neotropical rainforests. Mammal Review. 2017;47: 148–158. doi:</w:t>
+        <w:t>Bovendorp RS, MCCleery RA, Galetti M. Optimising sampling methods for small mammal communities in neotropical rainforests. Mammal Review. 2017;47: 148–158. doi:</w:t>
       </w:r>
       <w:hyperlink r:id="rId39" w:history="1">
         <w:r>
@@ -17910,47 +16326,7 @@
       </w:r>
       <w:r>
         <w:tab/>
-        <w:t xml:space="preserve">Fichet-Calvet E, </w:t>
-      </w:r>
-      <w:proofErr w:type="spellStart"/>
-      <w:r>
-        <w:t>Lecompte</w:t>
-      </w:r>
-      <w:proofErr w:type="spellEnd"/>
-      <w:r>
-        <w:t xml:space="preserve"> E, </w:t>
-      </w:r>
-      <w:proofErr w:type="spellStart"/>
-      <w:r>
-        <w:t>Veyrunes</w:t>
-      </w:r>
-      <w:proofErr w:type="spellEnd"/>
-      <w:r>
-        <w:t xml:space="preserve"> F, Barrière P, Nicolas V, </w:t>
-      </w:r>
-      <w:proofErr w:type="spellStart"/>
-      <w:r>
-        <w:t>Koulémou</w:t>
-      </w:r>
-      <w:proofErr w:type="spellEnd"/>
-      <w:r>
-        <w:t xml:space="preserve"> K. </w:t>
-      </w:r>
-      <w:proofErr w:type="gramStart"/>
-      <w:r>
-        <w:t>Diversity</w:t>
-      </w:r>
-      <w:proofErr w:type="gramEnd"/>
-      <w:r>
-        <w:t xml:space="preserve"> and dynamics in a community of small mammals in coastal guinea, west </w:t>
-      </w:r>
-      <w:proofErr w:type="spellStart"/>
-      <w:r>
-        <w:t>africa</w:t>
-      </w:r>
-      <w:proofErr w:type="spellEnd"/>
-      <w:r>
-        <w:t xml:space="preserve">. Belgian Journal of Zoology. 2009;139: 93–102. Available: </w:t>
+        <w:t xml:space="preserve">Fichet-Calvet E, Lecompte E, Veyrunes F, Barrière P, Nicolas V, Koulémou K. Diversity and dynamics in a community of small mammals in coastal guinea, west africa. Belgian Journal of Zoology. 2009;139: 93–102. Available: </w:t>
       </w:r>
       <w:hyperlink r:id="rId40" w:history="1">
         <w:r>
@@ -17974,39 +16350,7 @@
       </w:r>
       <w:r>
         <w:tab/>
-        <w:t xml:space="preserve">Catalano S, Leger E, Fall CB, Borlase A, Diop SD, Berger D, et al. </w:t>
-      </w:r>
-      <w:proofErr w:type="spellStart"/>
-      <w:r>
-        <w:t>Multihost</w:t>
-      </w:r>
-      <w:proofErr w:type="spellEnd"/>
-      <w:r>
-        <w:t xml:space="preserve"> transmission of </w:t>
-      </w:r>
-      <w:proofErr w:type="spellStart"/>
-      <w:r>
-        <w:t>schistosoma</w:t>
-      </w:r>
-      <w:proofErr w:type="spellEnd"/>
-      <w:r>
-        <w:t xml:space="preserve"> </w:t>
-      </w:r>
-      <w:proofErr w:type="spellStart"/>
-      <w:r>
-        <w:t>mansoni</w:t>
-      </w:r>
-      <w:proofErr w:type="spellEnd"/>
-      <w:r>
-        <w:t xml:space="preserve"> in </w:t>
-      </w:r>
-      <w:proofErr w:type="spellStart"/>
-      <w:r>
-        <w:t>senegal</w:t>
-      </w:r>
-      <w:proofErr w:type="spellEnd"/>
-      <w:r>
-        <w:t>, 2015-2018. Emerging Infectious Diseases. 2020;26: 1234–1242. doi:</w:t>
+        <w:t>Catalano S, Leger E, Fall CB, Borlase A, Diop SD, Berger D, et al. Multihost transmission of schistosoma mansoni in senegal, 2015-2018. Emerging Infectious Diseases. 2020;26: 1234–1242. doi:</w:t>
       </w:r>
       <w:hyperlink r:id="rId41" w:history="1">
         <w:r>
@@ -18054,23 +16398,7 @@
       </w:r>
       <w:r>
         <w:tab/>
-        <w:t>Simons D. DidDrog11/</w:t>
-      </w:r>
-      <w:proofErr w:type="spellStart"/>
-      <w:r>
-        <w:t>scoping_review</w:t>
-      </w:r>
-      <w:proofErr w:type="spellEnd"/>
-      <w:r>
-        <w:t xml:space="preserve">: Repository to accompany submission. </w:t>
-      </w:r>
-      <w:proofErr w:type="spellStart"/>
-      <w:r>
-        <w:t>Zenodo</w:t>
-      </w:r>
-      <w:proofErr w:type="spellEnd"/>
-      <w:r>
-        <w:t>; 2022. doi:</w:t>
+        <w:t>Simons D. DidDrog11/scoping_review: Repository to accompany submission. Zenodo; 2022. doi:</w:t>
       </w:r>
       <w:hyperlink r:id="rId43" w:history="1">
         <w:r>
@@ -18142,14 +16470,7 @@
       </w:r>
       <w:r>
         <w:tab/>
-      </w:r>
-      <w:proofErr w:type="spellStart"/>
-      <w:r>
-        <w:t>Pebesma</w:t>
-      </w:r>
-      <w:proofErr w:type="spellEnd"/>
-      <w:r>
-        <w:t xml:space="preserve"> E. Simple features for r: Standardized support for spatial vector data. The R Journal. 2018;10: 439–446. Available: </w:t>
+        <w:t xml:space="preserve">Pebesma E. Simple features for r: Standardized support for spatial vector data. The R Journal. 2018;10: 439–446. Available: </w:t>
       </w:r>
       <w:hyperlink r:id="rId46" w:history="1">
         <w:r>
@@ -18223,15 +16544,7 @@
       </w:r>
       <w:r>
         <w:tab/>
-        <w:t>Socioeconomic Data and Applications Center. Gridded population of the world (GPW), v</w:t>
-      </w:r>
-      <w:proofErr w:type="gramStart"/>
-      <w:r>
-        <w:t>4  SEDAC</w:t>
-      </w:r>
-      <w:proofErr w:type="gramEnd"/>
-      <w:r>
-        <w:t xml:space="preserve">. 2021 [cited 4 Feb 2021]. Available: </w:t>
+        <w:t xml:space="preserve">Socioeconomic Data and Applications Center. Gridded population of the world (GPW), v4  SEDAC. 2021 [cited 4 Feb 2021]. Available: </w:t>
       </w:r>
       <w:hyperlink r:id="rId49" w:history="1">
         <w:r>
@@ -18278,23 +16591,7 @@
       </w:r>
       <w:r>
         <w:tab/>
-        <w:t xml:space="preserve">Pedersen EJ, Miller DL, Simpson GL, Ross N. Hierarchical generalized additive models in ecology: An introduction with </w:t>
-      </w:r>
-      <w:proofErr w:type="spellStart"/>
-      <w:r>
-        <w:t>mgcv</w:t>
-      </w:r>
-      <w:proofErr w:type="spellEnd"/>
-      <w:r>
-        <w:t xml:space="preserve">. </w:t>
-      </w:r>
-      <w:proofErr w:type="spellStart"/>
-      <w:r>
-        <w:t>PeerJ</w:t>
-      </w:r>
-      <w:proofErr w:type="spellEnd"/>
-      <w:r>
-        <w:t>. 2019;7: e6876. doi:</w:t>
+        <w:t>Pedersen EJ, Miller DL, Simpson GL, Ross N. Hierarchical generalized additive models in ecology: An introduction with mgcv. PeerJ. 2019;7: e6876. doi:</w:t>
       </w:r>
       <w:hyperlink r:id="rId51" w:history="1">
         <w:r>
@@ -18381,31 +16678,7 @@
       </w:r>
       <w:r>
         <w:tab/>
-        <w:t xml:space="preserve">Gibb R, Carlson CJ, Farrell MJ. </w:t>
-      </w:r>
-      <w:proofErr w:type="spellStart"/>
-      <w:r>
-        <w:t>Viralemergence</w:t>
-      </w:r>
-      <w:proofErr w:type="spellEnd"/>
-      <w:r>
-        <w:t xml:space="preserve">/clover: Preprint + </w:t>
-      </w:r>
-      <w:proofErr w:type="spellStart"/>
-      <w:r>
-        <w:t>zenodo</w:t>
-      </w:r>
-      <w:proofErr w:type="spellEnd"/>
-      <w:r>
-        <w:t xml:space="preserve">. </w:t>
-      </w:r>
-      <w:proofErr w:type="spellStart"/>
-      <w:r>
-        <w:t>Zenodo</w:t>
-      </w:r>
-      <w:proofErr w:type="spellEnd"/>
-      <w:r>
-        <w:t>; 2021. doi:</w:t>
+        <w:t>Gibb R, Carlson CJ, Farrell MJ. Viralemergence/clover: Preprint + zenodo. Zenodo; 2021. doi:</w:t>
       </w:r>
       <w:hyperlink r:id="rId54" w:history="1">
         <w:r>
@@ -18430,31 +16703,7 @@
       </w:r>
       <w:r>
         <w:tab/>
-        <w:t xml:space="preserve">Harvey E, Holmes EC. </w:t>
-      </w:r>
-      <w:proofErr w:type="gramStart"/>
-      <w:r>
-        <w:t>Diversity</w:t>
-      </w:r>
-      <w:proofErr w:type="gramEnd"/>
-      <w:r>
-        <w:t xml:space="preserve"> and evolution of the animal </w:t>
-      </w:r>
-      <w:proofErr w:type="spellStart"/>
-      <w:r>
-        <w:t>virome</w:t>
-      </w:r>
-      <w:proofErr w:type="spellEnd"/>
-      <w:r>
-        <w:t xml:space="preserve">. Nat Rev </w:t>
-      </w:r>
-      <w:proofErr w:type="spellStart"/>
-      <w:r>
-        <w:t>Microbiol</w:t>
-      </w:r>
-      <w:proofErr w:type="spellEnd"/>
-      <w:r>
-        <w:t>. 2022;20: 321–334. doi:</w:t>
+        <w:t>Harvey E, Holmes EC. Diversity and evolution of the animal virome. Nat Rev Microbiol. 2022;20: 321–334. doi:</w:t>
       </w:r>
       <w:hyperlink r:id="rId55" w:history="1">
         <w:r>
@@ -18478,39 +16727,7 @@
       </w:r>
       <w:r>
         <w:tab/>
-        <w:t xml:space="preserve">Basinski AJ, Fichet-Calvet E, Sjodin AR, Varrelman TJ, Remien CH, Layman NC, et al. Bridging the gap: Using reservoir ecology and human serosurveys to estimate </w:t>
-      </w:r>
-      <w:proofErr w:type="spellStart"/>
-      <w:r>
-        <w:t>lassa</w:t>
-      </w:r>
-      <w:proofErr w:type="spellEnd"/>
-      <w:r>
-        <w:t xml:space="preserve"> virus spillover in west </w:t>
-      </w:r>
-      <w:proofErr w:type="spellStart"/>
-      <w:r>
-        <w:t>africa</w:t>
-      </w:r>
-      <w:proofErr w:type="spellEnd"/>
-      <w:r>
-        <w:t xml:space="preserve">. Wesolowski A, editor. </w:t>
-      </w:r>
-      <w:proofErr w:type="spellStart"/>
-      <w:r>
-        <w:t>PLoS</w:t>
-      </w:r>
-      <w:proofErr w:type="spellEnd"/>
-      <w:r>
-        <w:t xml:space="preserve"> </w:t>
-      </w:r>
-      <w:proofErr w:type="spellStart"/>
-      <w:r>
-        <w:t>Comput</w:t>
-      </w:r>
-      <w:proofErr w:type="spellEnd"/>
-      <w:r>
-        <w:t xml:space="preserve"> Biol. 2021;17: e1008811. doi:</w:t>
+        <w:t>Basinski AJ, Fichet-Calvet E, Sjodin AR, Varrelman TJ, Remien CH, Layman NC, et al. Bridging the gap: Using reservoir ecology and human serosurveys to estimate lassa virus spillover in west africa. Wesolowski A, editor. PLoS Comput Biol. 2021;17: e1008811. doi:</w:t>
       </w:r>
       <w:hyperlink r:id="rId56" w:history="1">
         <w:r>
@@ -18534,23 +16751,7 @@
       </w:r>
       <w:r>
         <w:tab/>
-        <w:t xml:space="preserve">Václavík T, </w:t>
-      </w:r>
-      <w:proofErr w:type="spellStart"/>
-      <w:r>
-        <w:t>Meentemeyer</w:t>
-      </w:r>
-      <w:proofErr w:type="spellEnd"/>
-      <w:r>
-        <w:t xml:space="preserve"> RK. Invasive species distribution modeling (</w:t>
-      </w:r>
-      <w:proofErr w:type="spellStart"/>
-      <w:r>
-        <w:t>iSDM</w:t>
-      </w:r>
-      <w:proofErr w:type="spellEnd"/>
-      <w:r>
-        <w:t>): Are absence data and dispersal constraints needed to predict actual distributions? Ecological Modelling. 2009;220: 3248–3258. doi:</w:t>
+        <w:t>Václavík T, Meentemeyer RK. Invasive species distribution modeling (iSDM): Are absence data and dispersal constraints needed to predict actual distributions? Ecological Modelling. 2009;220: 3248–3258. doi:</w:t>
       </w:r>
       <w:hyperlink r:id="rId57" w:history="1">
         <w:r>
@@ -18574,31 +16775,7 @@
       </w:r>
       <w:r>
         <w:tab/>
-        <w:t xml:space="preserve">Zeimes CB, Olsson GE, Ahlm C, </w:t>
-      </w:r>
-      <w:proofErr w:type="spellStart"/>
-      <w:r>
-        <w:t>Vanwambeke</w:t>
-      </w:r>
-      <w:proofErr w:type="spellEnd"/>
-      <w:r>
-        <w:t xml:space="preserve"> SO. Modelling zoonotic diseases in humans: Comparison of methods for hantavirus in </w:t>
-      </w:r>
-      <w:proofErr w:type="spellStart"/>
-      <w:r>
-        <w:t>sweden</w:t>
-      </w:r>
-      <w:proofErr w:type="spellEnd"/>
-      <w:r>
-        <w:t xml:space="preserve">. Int J Health </w:t>
-      </w:r>
-      <w:proofErr w:type="spellStart"/>
-      <w:r>
-        <w:t>Geogr</w:t>
-      </w:r>
-      <w:proofErr w:type="spellEnd"/>
-      <w:r>
-        <w:t>. 2012;11: 39. doi:</w:t>
+        <w:t>Zeimes CB, Olsson GE, Ahlm C, Vanwambeke SO. Modelling zoonotic diseases in humans: Comparison of methods for hantavirus in sweden. Int J Health Geogr. 2012;11: 39. doi:</w:t>
       </w:r>
       <w:hyperlink r:id="rId58" w:history="1">
         <w:r>
@@ -18622,15 +16799,7 @@
       </w:r>
       <w:r>
         <w:tab/>
-        <w:t xml:space="preserve">Judson SD, LeBreton M, Fuller T, Hoffman RM, </w:t>
-      </w:r>
-      <w:proofErr w:type="spellStart"/>
-      <w:r>
-        <w:t>Njabo</w:t>
-      </w:r>
-      <w:proofErr w:type="spellEnd"/>
-      <w:r>
-        <w:t xml:space="preserve"> K, Brewer TF, et al. Translating predictions of zoonotic viruses for policymakers. EcoHealth. 2018;15: 52–62. doi:</w:t>
+        <w:t>Judson SD, LeBreton M, Fuller T, Hoffman RM, Njabo K, Brewer TF, et al. Translating predictions of zoonotic viruses for policymakers. EcoHealth. 2018;15: 52–62. doi:</w:t>
       </w:r>
       <w:hyperlink r:id="rId59" w:history="1">
         <w:r>
@@ -18654,15 +16823,7 @@
       </w:r>
       <w:r>
         <w:tab/>
-        <w:t xml:space="preserve">Gibb R, Albery GF, Becker DJ, Brierley L, Connor R, Dallas TA, et al. Data proliferation, reconciliation, and synthesis in viral ecology. </w:t>
-      </w:r>
-      <w:proofErr w:type="spellStart"/>
-      <w:r>
-        <w:t>BioScience</w:t>
-      </w:r>
-      <w:proofErr w:type="spellEnd"/>
-      <w:r>
-        <w:t>. 2021;71: 1148–1156. doi:</w:t>
+        <w:t>Gibb R, Albery GF, Becker DJ, Brierley L, Connor R, Dallas TA, et al. Data proliferation, reconciliation, and synthesis in viral ecology. BioScience. 2021;71: 1148–1156. doi:</w:t>
       </w:r>
       <w:hyperlink r:id="rId60" w:history="1">
         <w:r>
@@ -18670,23 +16831,7 @@
             <w:rStyle w:val="Hyperlink"/>
             <w:u w:val="single"/>
           </w:rPr>
-          <w:t>10.1093/</w:t>
-        </w:r>
-        <w:proofErr w:type="spellStart"/>
-        <w:r>
-          <w:rPr>
-            <w:rStyle w:val="Hyperlink"/>
-            <w:u w:val="single"/>
-          </w:rPr>
-          <w:t>biosci</w:t>
-        </w:r>
-        <w:proofErr w:type="spellEnd"/>
-        <w:r>
-          <w:rPr>
-            <w:rStyle w:val="Hyperlink"/>
-            <w:u w:val="single"/>
-          </w:rPr>
-          <w:t>/biab080</w:t>
+          <w:t>10.1093/biosci/biab080</w:t>
         </w:r>
       </w:hyperlink>
     </w:p>
@@ -18702,15 +16847,7 @@
       </w:r>
       <w:r>
         <w:tab/>
-        <w:t xml:space="preserve">Wilkinson DP, Golding N, </w:t>
-      </w:r>
-      <w:proofErr w:type="spellStart"/>
-      <w:r>
-        <w:t>Guillera-Arroita</w:t>
-      </w:r>
-      <w:proofErr w:type="spellEnd"/>
-      <w:r>
-        <w:t xml:space="preserve"> G, Tingley R, McCarthy MA. A comparison of joint species distribution models for presence–absence data. Methods in Ecology and Evolution. 2019;10: 198–211. doi:</w:t>
+        <w:t>Wilkinson DP, Golding N, Guillera-Arroita G, Tingley R, McCarthy MA. A comparison of joint species distribution models for presence–absence data. Methods in Ecology and Evolution. 2019;10: 198–211. doi:</w:t>
       </w:r>
       <w:hyperlink r:id="rId61" w:history="1">
         <w:r>
@@ -18735,31 +16872,7 @@
       </w:r>
       <w:r>
         <w:tab/>
-        <w:t xml:space="preserve">Fichet-Calvet E, </w:t>
-      </w:r>
-      <w:proofErr w:type="spellStart"/>
-      <w:r>
-        <w:t>Ölschläger</w:t>
-      </w:r>
-      <w:proofErr w:type="spellEnd"/>
-      <w:r>
-        <w:t xml:space="preserve"> S, Strecker T, </w:t>
-      </w:r>
-      <w:proofErr w:type="spellStart"/>
-      <w:r>
-        <w:t>Koivogui</w:t>
-      </w:r>
-      <w:proofErr w:type="spellEnd"/>
-      <w:r>
-        <w:t xml:space="preserve"> L, Becker-Ziaja B, Camara AB, et al. Spatial and temporal evolution of </w:t>
-      </w:r>
-      <w:proofErr w:type="spellStart"/>
-      <w:r>
-        <w:t>lassa</w:t>
-      </w:r>
-      <w:proofErr w:type="spellEnd"/>
-      <w:r>
-        <w:t xml:space="preserve"> virus in the natural host population in upper guinea. Sci Rep. 2016;6: 21977. doi:</w:t>
+        <w:t>Fichet-Calvet E, Ölschläger S, Strecker T, Koivogui L, Becker-Ziaja B, Camara AB, et al. Spatial and temporal evolution of lassa virus in the natural host population in upper guinea. Sci Rep. 2016;6: 21977. doi:</w:t>
       </w:r>
       <w:hyperlink r:id="rId62" w:history="1">
         <w:r>
@@ -18783,23 +16896,7 @@
       </w:r>
       <w:r>
         <w:tab/>
-        <w:t xml:space="preserve">Herrmann SM, Brandt M, Rasmussen K, Fensholt R. Accelerating land cover change in west </w:t>
-      </w:r>
-      <w:proofErr w:type="spellStart"/>
-      <w:r>
-        <w:t>africa</w:t>
-      </w:r>
-      <w:proofErr w:type="spellEnd"/>
-      <w:r>
-        <w:t xml:space="preserve"> over four decades as population pressure increased. </w:t>
-      </w:r>
-      <w:proofErr w:type="spellStart"/>
-      <w:r>
-        <w:t>Commun</w:t>
-      </w:r>
-      <w:proofErr w:type="spellEnd"/>
-      <w:r>
-        <w:t xml:space="preserve"> Earth Environ. 2020;1: 1–10. doi:</w:t>
+        <w:t>Herrmann SM, Brandt M, Rasmussen K, Fensholt R. Accelerating land cover change in west africa over four decades as population pressure increased. Commun Earth Environ. 2020;1: 1–10. doi:</w:t>
       </w:r>
       <w:hyperlink r:id="rId63" w:history="1">
         <w:r>
@@ -18823,15 +16920,7 @@
       </w:r>
       <w:r>
         <w:tab/>
-        <w:t xml:space="preserve">Foster ED, Deardorff A. Open science framework (OSF). J Med </w:t>
-      </w:r>
-      <w:proofErr w:type="spellStart"/>
-      <w:r>
-        <w:t>Libr</w:t>
-      </w:r>
-      <w:proofErr w:type="spellEnd"/>
-      <w:r>
-        <w:t xml:space="preserve"> Assoc. 2017;105: 203–206. doi:</w:t>
+        <w:t>Foster ED, Deardorff A. Open science framework (OSF). J Med Libr Assoc. 2017;105: 203–206. doi:</w:t>
       </w:r>
       <w:hyperlink r:id="rId64" w:history="1">
         <w:r>

</xml_diff>